<commit_message>
Se agrega funcionalidad para evitar duplicar puntos de atencion
</commit_message>
<xml_diff>
--- a/Casos de Uso/CU1 - Catálogo de puntos de atención_2020 (1) (1) (2) (1).docx
+++ b/Casos de Uso/CU1 - Catálogo de puntos de atención_2020 (1) (1) (2) (1).docx
@@ -1,6 +1,6 @@
 
 <file path=word/document.xml><?xml version="1.0" encoding="utf-8"?>
-<w:document xmlns:wpc="http://schemas.microsoft.com/office/word/2010/wordprocessingCanvas" xmlns:cx="http://schemas.microsoft.com/office/drawing/2014/chartex" xmlns:cx1="http://schemas.microsoft.com/office/drawing/2015/9/8/chartex" xmlns:cx2="http://schemas.microsoft.com/office/drawing/2015/10/21/chartex" xmlns:cx3="http://schemas.microsoft.com/office/drawing/2016/5/9/chartex" xmlns:cx4="http://schemas.microsoft.com/office/drawing/2016/5/10/chartex" xmlns:cx5="http://schemas.microsoft.com/office/drawing/2016/5/11/chartex" xmlns:cx6="http://schemas.microsoft.com/office/drawing/2016/5/12/chartex" xmlns:cx7="http://schemas.microsoft.com/office/drawing/2016/5/13/chartex" xmlns:cx8="http://schemas.microsoft.com/office/drawing/2016/5/14/chartex" xmlns:mc="http://schemas.openxmlformats.org/markup-compatibility/2006" xmlns:aink="http://schemas.microsoft.com/office/drawing/2016/ink" xmlns:am3d="http://schemas.microsoft.com/office/drawing/2017/model3d" xmlns:o="urn:schemas-microsoft-com:office:office" xmlns:r="http://schemas.openxmlformats.org/officeDocument/2006/relationships" xmlns:m="http://schemas.openxmlformats.org/officeDocument/2006/math" xmlns:v="urn:schemas-microsoft-com:vml" xmlns:wp14="http://schemas.microsoft.com/office/word/2010/wordprocessingDrawing" xmlns:wp="http://schemas.openxmlformats.org/drawingml/2006/wordprocessingDrawing" xmlns:w10="urn:schemas-microsoft-com:office:word" xmlns:w="http://schemas.openxmlformats.org/wordprocessingml/2006/main" xmlns:w14="http://schemas.microsoft.com/office/word/2010/wordml" xmlns:w15="http://schemas.microsoft.com/office/word/2012/wordml" xmlns:w16cex="http://schemas.microsoft.com/office/word/2018/wordml/cex" xmlns:w16cid="http://schemas.microsoft.com/office/word/2016/wordml/cid" xmlns:w16="http://schemas.microsoft.com/office/word/2018/wordml" xmlns:w16se="http://schemas.microsoft.com/office/word/2015/wordml/symex" xmlns:wpg="http://schemas.microsoft.com/office/word/2010/wordprocessingGroup" xmlns:wpi="http://schemas.microsoft.com/office/word/2010/wordprocessingInk" xmlns:wne="http://schemas.microsoft.com/office/word/2006/wordml" xmlns:wps="http://schemas.microsoft.com/office/word/2010/wordprocessingShape" mc:Ignorable="w14 w15 w16se w16cid w16 w16cex wp14">
+<w:document xmlns:wpc="http://schemas.microsoft.com/office/word/2010/wordprocessingCanvas" xmlns:cx="http://schemas.microsoft.com/office/drawing/2014/chartex" xmlns:mc="http://schemas.openxmlformats.org/markup-compatibility/2006" xmlns:o="urn:schemas-microsoft-com:office:office" xmlns:r="http://schemas.openxmlformats.org/officeDocument/2006/relationships" xmlns:m="http://schemas.openxmlformats.org/officeDocument/2006/math" xmlns:v="urn:schemas-microsoft-com:vml" xmlns:wp14="http://schemas.microsoft.com/office/word/2010/wordprocessingDrawing" xmlns:wp="http://schemas.openxmlformats.org/drawingml/2006/wordprocessingDrawing" xmlns:w10="urn:schemas-microsoft-com:office:word" xmlns:w="http://schemas.openxmlformats.org/wordprocessingml/2006/main" xmlns:w14="http://schemas.microsoft.com/office/word/2010/wordml" xmlns:w15="http://schemas.microsoft.com/office/word/2012/wordml" xmlns:w16se="http://schemas.microsoft.com/office/word/2015/wordml/symex" xmlns:wpg="http://schemas.microsoft.com/office/word/2010/wordprocessingGroup" xmlns:wpi="http://schemas.microsoft.com/office/word/2010/wordprocessingInk" xmlns:wne="http://schemas.microsoft.com/office/word/2006/wordml" xmlns:wps="http://schemas.microsoft.com/office/word/2010/wordprocessingShape" mc:Ignorable="w14 w15 w16se wp14">
   <w:body>
     <w:p>
       <w:pPr>
@@ -1552,15 +1552,17 @@
           <w:iCs/>
           <w:sz w:val="20"/>
           <w:szCs w:val="20"/>
-          <w:lang w:val="es-ES_tradnl"/>
-        </w:rPr>
-      </w:pPr>
-      <w:r>
-        <w:rPr>
-          <w:rFonts w:ascii="Arial" w:hAnsi="Arial" w:cs="Arial"/>
-          <w:iCs/>
-          <w:sz w:val="20"/>
-          <w:szCs w:val="20"/>
+          <w:highlight w:val="yellow"/>
+          <w:lang w:val="es-ES_tradnl"/>
+        </w:rPr>
+      </w:pPr>
+      <w:r>
+        <w:rPr>
+          <w:rFonts w:ascii="Arial" w:hAnsi="Arial" w:cs="Arial"/>
+          <w:iCs/>
+          <w:sz w:val="20"/>
+          <w:szCs w:val="20"/>
+          <w:highlight w:val="yellow"/>
           <w:lang w:val="es-ES_tradnl"/>
         </w:rPr>
         <w:t xml:space="preserve">El usuario </w:t>
@@ -1571,6 +1573,7 @@
           <w:iCs/>
           <w:sz w:val="20"/>
           <w:szCs w:val="20"/>
+          <w:highlight w:val="yellow"/>
           <w:lang w:val="es-ES_tradnl"/>
         </w:rPr>
         <w:t>ingresa al catálogo</w:t>
@@ -1581,6 +1584,7 @@
           <w:iCs/>
           <w:sz w:val="20"/>
           <w:szCs w:val="20"/>
+          <w:highlight w:val="yellow"/>
           <w:lang w:val="es-ES_tradnl"/>
         </w:rPr>
         <w:t xml:space="preserve"> de puntos de atención.</w:t>
@@ -1591,6 +1595,7 @@
           <w:iCs/>
           <w:sz w:val="20"/>
           <w:szCs w:val="20"/>
+          <w:highlight w:val="yellow"/>
           <w:lang w:val="es-ES_tradnl"/>
         </w:rPr>
         <w:t xml:space="preserve"> </w:t>
@@ -1610,15 +1615,17 @@
           <w:iCs/>
           <w:sz w:val="20"/>
           <w:szCs w:val="20"/>
-          <w:lang w:val="es-ES_tradnl"/>
-        </w:rPr>
-      </w:pPr>
-      <w:r>
-        <w:rPr>
-          <w:rFonts w:ascii="Arial" w:hAnsi="Arial" w:cs="Arial"/>
-          <w:iCs/>
-          <w:sz w:val="20"/>
-          <w:szCs w:val="20"/>
+          <w:highlight w:val="yellow"/>
+          <w:lang w:val="es-ES_tradnl"/>
+        </w:rPr>
+      </w:pPr>
+      <w:r>
+        <w:rPr>
+          <w:rFonts w:ascii="Arial" w:hAnsi="Arial" w:cs="Arial"/>
+          <w:iCs/>
+          <w:sz w:val="20"/>
+          <w:szCs w:val="20"/>
+          <w:highlight w:val="yellow"/>
           <w:lang w:val="es-ES_tradnl"/>
         </w:rPr>
         <w:t xml:space="preserve">El sistema muestra pantalla </w:t>
@@ -1629,6 +1636,7 @@
           <w:iCs/>
           <w:sz w:val="20"/>
           <w:szCs w:val="20"/>
+          <w:highlight w:val="yellow"/>
           <w:lang w:val="es-ES_tradnl"/>
         </w:rPr>
         <w:t>con la siguiente información</w:t>
@@ -1639,6 +1647,7 @@
           <w:iCs/>
           <w:sz w:val="20"/>
           <w:szCs w:val="20"/>
+          <w:highlight w:val="yellow"/>
           <w:lang w:val="es-ES_tradnl"/>
         </w:rPr>
         <w:t>:</w:t>
@@ -1649,6 +1658,7 @@
           <w:iCs/>
           <w:sz w:val="20"/>
           <w:szCs w:val="20"/>
+          <w:highlight w:val="yellow"/>
           <w:lang w:val="es-ES_tradnl"/>
         </w:rPr>
         <w:t xml:space="preserve"> </w:t>
@@ -1660,6 +1670,7 @@
           <w:iCs/>
           <w:sz w:val="20"/>
           <w:szCs w:val="20"/>
+          <w:highlight w:val="yellow"/>
           <w:lang w:val="es-ES_tradnl"/>
         </w:rPr>
         <w:t>(</w:t>
@@ -1673,6 +1684,7 @@
           <w:iCs/>
           <w:sz w:val="20"/>
           <w:szCs w:val="20"/>
+          <w:highlight w:val="yellow"/>
           <w:lang w:val="es-ES_tradnl"/>
         </w:rPr>
         <w:t>ANEXO</w:t>
@@ -1681,6 +1693,7 @@
       <w:r>
         <w:rPr>
           <w:rStyle w:val="Refdecomentario"/>
+          <w:highlight w:val="yellow"/>
         </w:rPr>
         <w:commentReference w:id="3"/>
       </w:r>
@@ -1688,6 +1701,7 @@
       <w:r>
         <w:rPr>
           <w:rStyle w:val="Refdecomentario"/>
+          <w:highlight w:val="yellow"/>
         </w:rPr>
         <w:commentReference w:id="4"/>
       </w:r>
@@ -1698,6 +1712,7 @@
           <w:iCs/>
           <w:sz w:val="20"/>
           <w:szCs w:val="20"/>
+          <w:highlight w:val="yellow"/>
           <w:lang w:val="es-ES_tradnl"/>
         </w:rPr>
         <w:t xml:space="preserve"> 1)</w:t>
@@ -1709,6 +1724,7 @@
           <w:iCs/>
           <w:sz w:val="20"/>
           <w:szCs w:val="20"/>
+          <w:highlight w:val="yellow"/>
           <w:lang w:val="es-ES_tradnl"/>
         </w:rPr>
         <w:t xml:space="preserve"> [FA</w:t>
@@ -1720,6 +1736,7 @@
           <w:iCs/>
           <w:sz w:val="20"/>
           <w:szCs w:val="20"/>
+          <w:highlight w:val="yellow"/>
           <w:lang w:val="es-ES_tradnl"/>
         </w:rPr>
         <w:t>0</w:t>
@@ -1731,6 +1748,7 @@
           <w:iCs/>
           <w:sz w:val="20"/>
           <w:szCs w:val="20"/>
+          <w:highlight w:val="yellow"/>
           <w:lang w:val="es-ES_tradnl"/>
         </w:rPr>
         <w:t>1]</w:t>
@@ -1750,15 +1768,17 @@
           <w:iCs/>
           <w:sz w:val="20"/>
           <w:szCs w:val="20"/>
-          <w:lang w:val="es-ES_tradnl"/>
-        </w:rPr>
-      </w:pPr>
-      <w:r>
-        <w:rPr>
-          <w:rFonts w:ascii="Arial" w:hAnsi="Arial" w:cs="Arial"/>
-          <w:iCs/>
-          <w:sz w:val="20"/>
-          <w:szCs w:val="20"/>
+          <w:highlight w:val="yellow"/>
+          <w:lang w:val="es-ES_tradnl"/>
+        </w:rPr>
+      </w:pPr>
+      <w:r>
+        <w:rPr>
+          <w:rFonts w:ascii="Arial" w:hAnsi="Arial" w:cs="Arial"/>
+          <w:iCs/>
+          <w:sz w:val="20"/>
+          <w:szCs w:val="20"/>
+          <w:highlight w:val="yellow"/>
           <w:lang w:val="es-ES_tradnl"/>
         </w:rPr>
         <w:t>Región</w:t>
@@ -1769,6 +1789,7 @@
           <w:iCs/>
           <w:sz w:val="20"/>
           <w:szCs w:val="20"/>
+          <w:highlight w:val="yellow"/>
           <w:lang w:val="es-ES_tradnl"/>
         </w:rPr>
         <w:t xml:space="preserve"> </w:t>
@@ -1779,6 +1800,7 @@
           <w:iCs/>
           <w:sz w:val="20"/>
           <w:szCs w:val="20"/>
+          <w:highlight w:val="yellow"/>
           <w:lang w:val="es-ES_tradnl"/>
         </w:rPr>
         <w:t>(</w:t>
@@ -1789,6 +1811,7 @@
           <w:iCs/>
           <w:sz w:val="20"/>
           <w:szCs w:val="20"/>
+          <w:highlight w:val="yellow"/>
           <w:lang w:val="es-ES_tradnl"/>
         </w:rPr>
         <w:t>con opciones: Región Central, Región Sur, Región Nororiente, Región Occidente</w:t>
@@ -1799,6 +1822,7 @@
           <w:iCs/>
           <w:sz w:val="20"/>
           <w:szCs w:val="20"/>
+          <w:highlight w:val="yellow"/>
           <w:lang w:val="es-ES_tradnl"/>
         </w:rPr>
         <w:t>)</w:t>
@@ -1818,15 +1842,17 @@
           <w:iCs/>
           <w:sz w:val="20"/>
           <w:szCs w:val="20"/>
-          <w:lang w:val="es-ES_tradnl"/>
-        </w:rPr>
-      </w:pPr>
-      <w:r>
-        <w:rPr>
-          <w:rFonts w:ascii="Arial" w:hAnsi="Arial" w:cs="Arial"/>
-          <w:iCs/>
-          <w:sz w:val="20"/>
-          <w:szCs w:val="20"/>
+          <w:highlight w:val="yellow"/>
+          <w:lang w:val="es-ES_tradnl"/>
+        </w:rPr>
+      </w:pPr>
+      <w:r>
+        <w:rPr>
+          <w:rFonts w:ascii="Arial" w:hAnsi="Arial" w:cs="Arial"/>
+          <w:iCs/>
+          <w:sz w:val="20"/>
+          <w:szCs w:val="20"/>
+          <w:highlight w:val="yellow"/>
           <w:lang w:val="es-ES_tradnl"/>
         </w:rPr>
         <w:t xml:space="preserve">Nombre del punto de atención </w:t>
@@ -1846,15 +1872,17 @@
           <w:iCs/>
           <w:sz w:val="20"/>
           <w:szCs w:val="20"/>
-          <w:lang w:val="es-ES_tradnl"/>
-        </w:rPr>
-      </w:pPr>
-      <w:r>
-        <w:rPr>
-          <w:rFonts w:ascii="Arial" w:hAnsi="Arial" w:cs="Arial"/>
-          <w:iCs/>
-          <w:sz w:val="20"/>
-          <w:szCs w:val="20"/>
+          <w:highlight w:val="yellow"/>
+          <w:lang w:val="es-ES_tradnl"/>
+        </w:rPr>
+      </w:pPr>
+      <w:r>
+        <w:rPr>
+          <w:rFonts w:ascii="Arial" w:hAnsi="Arial" w:cs="Arial"/>
+          <w:iCs/>
+          <w:sz w:val="20"/>
+          <w:szCs w:val="20"/>
+          <w:highlight w:val="yellow"/>
           <w:lang w:val="es-ES_tradnl"/>
         </w:rPr>
         <w:t>Botón Guardar</w:t>
@@ -1874,15 +1902,17 @@
           <w:iCs/>
           <w:sz w:val="20"/>
           <w:szCs w:val="20"/>
-          <w:lang w:val="es-ES_tradnl"/>
-        </w:rPr>
-      </w:pPr>
-      <w:r>
-        <w:rPr>
-          <w:rFonts w:ascii="Arial" w:hAnsi="Arial" w:cs="Arial"/>
-          <w:iCs/>
-          <w:sz w:val="20"/>
-          <w:szCs w:val="20"/>
+          <w:highlight w:val="yellow"/>
+          <w:lang w:val="es-ES_tradnl"/>
+        </w:rPr>
+      </w:pPr>
+      <w:r>
+        <w:rPr>
+          <w:rFonts w:ascii="Arial" w:hAnsi="Arial" w:cs="Arial"/>
+          <w:iCs/>
+          <w:sz w:val="20"/>
+          <w:szCs w:val="20"/>
+          <w:highlight w:val="yellow"/>
           <w:lang w:val="es-ES_tradnl"/>
         </w:rPr>
         <w:t>Botón Modificar</w:t>
@@ -1902,15 +1932,17 @@
           <w:iCs/>
           <w:sz w:val="20"/>
           <w:szCs w:val="20"/>
-          <w:lang w:val="es-ES_tradnl"/>
-        </w:rPr>
-      </w:pPr>
-      <w:r>
-        <w:rPr>
-          <w:rFonts w:ascii="Arial" w:hAnsi="Arial" w:cs="Arial"/>
-          <w:iCs/>
-          <w:sz w:val="20"/>
-          <w:szCs w:val="20"/>
+          <w:highlight w:val="yellow"/>
+          <w:lang w:val="es-ES_tradnl"/>
+        </w:rPr>
+      </w:pPr>
+      <w:r>
+        <w:rPr>
+          <w:rFonts w:ascii="Arial" w:hAnsi="Arial" w:cs="Arial"/>
+          <w:iCs/>
+          <w:sz w:val="20"/>
+          <w:szCs w:val="20"/>
+          <w:highlight w:val="yellow"/>
           <w:lang w:val="es-ES_tradnl"/>
         </w:rPr>
         <w:t>Botón Cancelar</w:t>
@@ -1930,15 +1962,17 @@
           <w:bCs/>
           <w:sz w:val="20"/>
           <w:szCs w:val="20"/>
-          <w:lang w:val="es-ES_tradnl"/>
-        </w:rPr>
-      </w:pPr>
-      <w:r>
-        <w:rPr>
-          <w:rFonts w:ascii="Arial" w:hAnsi="Arial" w:cs="Arial"/>
-          <w:iCs/>
-          <w:sz w:val="20"/>
-          <w:szCs w:val="20"/>
+          <w:highlight w:val="yellow"/>
+          <w:lang w:val="es-ES_tradnl"/>
+        </w:rPr>
+      </w:pPr>
+      <w:r>
+        <w:rPr>
+          <w:rFonts w:ascii="Arial" w:hAnsi="Arial" w:cs="Arial"/>
+          <w:iCs/>
+          <w:sz w:val="20"/>
+          <w:szCs w:val="20"/>
+          <w:highlight w:val="yellow"/>
           <w:lang w:val="es-ES_tradnl"/>
         </w:rPr>
         <w:t>El usuario</w:t>
@@ -1949,6 +1983,7 @@
           <w:iCs/>
           <w:sz w:val="20"/>
           <w:szCs w:val="20"/>
+          <w:highlight w:val="yellow"/>
           <w:lang w:val="es-ES_tradnl"/>
         </w:rPr>
         <w:t xml:space="preserve"> </w:t>
@@ -1959,6 +1994,7 @@
           <w:iCs/>
           <w:sz w:val="20"/>
           <w:szCs w:val="20"/>
+          <w:highlight w:val="yellow"/>
           <w:lang w:val="es-ES_tradnl"/>
         </w:rPr>
         <w:t xml:space="preserve">ingresa </w:t>
@@ -1969,6 +2005,7 @@
           <w:iCs/>
           <w:sz w:val="20"/>
           <w:szCs w:val="20"/>
+          <w:highlight w:val="yellow"/>
           <w:lang w:val="es-ES_tradnl"/>
         </w:rPr>
         <w:t xml:space="preserve">los campos </w:t>
@@ -1979,6 +2016,7 @@
           <w:iCs/>
           <w:sz w:val="20"/>
           <w:szCs w:val="20"/>
+          <w:highlight w:val="yellow"/>
           <w:lang w:val="es-ES_tradnl"/>
         </w:rPr>
         <w:t>solicitados.</w:t>
@@ -1998,15 +2036,17 @@
           <w:bCs/>
           <w:sz w:val="20"/>
           <w:szCs w:val="20"/>
-          <w:lang w:val="es-ES_tradnl"/>
-        </w:rPr>
-      </w:pPr>
-      <w:r>
-        <w:rPr>
-          <w:rFonts w:ascii="Arial" w:hAnsi="Arial" w:cs="Arial"/>
-          <w:bCs/>
-          <w:sz w:val="20"/>
-          <w:szCs w:val="20"/>
+          <w:highlight w:val="yellow"/>
+          <w:lang w:val="es-ES_tradnl"/>
+        </w:rPr>
+      </w:pPr>
+      <w:r>
+        <w:rPr>
+          <w:rFonts w:ascii="Arial" w:hAnsi="Arial" w:cs="Arial"/>
+          <w:bCs/>
+          <w:sz w:val="20"/>
+          <w:szCs w:val="20"/>
+          <w:highlight w:val="yellow"/>
           <w:lang w:val="es-ES_tradnl"/>
         </w:rPr>
         <w:t xml:space="preserve">El usuario </w:t>
@@ -2017,6 +2057,7 @@
           <w:bCs/>
           <w:sz w:val="20"/>
           <w:szCs w:val="20"/>
+          <w:highlight w:val="yellow"/>
           <w:lang w:val="es-ES_tradnl"/>
         </w:rPr>
         <w:t>guarda los datos</w:t>
@@ -2027,6 +2068,7 @@
           <w:bCs/>
           <w:sz w:val="20"/>
           <w:szCs w:val="20"/>
+          <w:highlight w:val="yellow"/>
           <w:lang w:val="es-ES_tradnl"/>
         </w:rPr>
         <w:t xml:space="preserve"> </w:t>
@@ -2037,6 +2079,7 @@
           <w:bCs/>
           <w:sz w:val="20"/>
           <w:szCs w:val="20"/>
+          <w:highlight w:val="yellow"/>
           <w:lang w:val="es-ES_tradnl"/>
         </w:rPr>
         <w:t>ingresados.</w:t>
@@ -2048,6 +2091,7 @@
           <w:iCs/>
           <w:sz w:val="20"/>
           <w:szCs w:val="20"/>
+          <w:highlight w:val="yellow"/>
           <w:lang w:val="es-ES_tradnl"/>
         </w:rPr>
         <w:t xml:space="preserve"> [FA</w:t>
@@ -2059,6 +2103,7 @@
           <w:iCs/>
           <w:sz w:val="20"/>
           <w:szCs w:val="20"/>
+          <w:highlight w:val="yellow"/>
           <w:lang w:val="es-ES_tradnl"/>
         </w:rPr>
         <w:t>0</w:t>
@@ -2070,6 +2115,7 @@
           <w:iCs/>
           <w:sz w:val="20"/>
           <w:szCs w:val="20"/>
+          <w:highlight w:val="yellow"/>
           <w:lang w:val="es-ES_tradnl"/>
         </w:rPr>
         <w:t>2]</w:t>
@@ -2089,15 +2135,17 @@
           <w:iCs/>
           <w:sz w:val="20"/>
           <w:szCs w:val="20"/>
-          <w:lang w:val="es-ES_tradnl"/>
-        </w:rPr>
-      </w:pPr>
-      <w:r>
-        <w:rPr>
-          <w:rFonts w:ascii="Arial" w:hAnsi="Arial" w:cs="Arial"/>
-          <w:iCs/>
-          <w:sz w:val="20"/>
-          <w:szCs w:val="20"/>
+          <w:highlight w:val="yellow"/>
+          <w:lang w:val="es-ES_tradnl"/>
+        </w:rPr>
+      </w:pPr>
+      <w:r>
+        <w:rPr>
+          <w:rFonts w:ascii="Arial" w:hAnsi="Arial" w:cs="Arial"/>
+          <w:iCs/>
+          <w:sz w:val="20"/>
+          <w:szCs w:val="20"/>
+          <w:highlight w:val="yellow"/>
           <w:lang w:val="es-ES_tradnl"/>
         </w:rPr>
         <w:lastRenderedPageBreak/>
@@ -2109,6 +2157,7 @@
           <w:iCs/>
           <w:sz w:val="20"/>
           <w:szCs w:val="20"/>
+          <w:highlight w:val="yellow"/>
           <w:lang w:val="es-ES_tradnl"/>
         </w:rPr>
         <w:t xml:space="preserve">sistema </w:t>
@@ -2119,6 +2168,7 @@
           <w:iCs/>
           <w:sz w:val="20"/>
           <w:szCs w:val="20"/>
+          <w:highlight w:val="yellow"/>
           <w:lang w:val="es-ES_tradnl"/>
         </w:rPr>
         <w:t>guarda la información</w:t>
@@ -2129,6 +2179,7 @@
           <w:iCs/>
           <w:sz w:val="20"/>
           <w:szCs w:val="20"/>
+          <w:highlight w:val="yellow"/>
           <w:lang w:val="es-ES_tradnl"/>
         </w:rPr>
         <w:t xml:space="preserve">, </w:t>
@@ -2140,6 +2191,7 @@
           <w:iCs/>
           <w:sz w:val="20"/>
           <w:szCs w:val="20"/>
+          <w:highlight w:val="yellow"/>
           <w:lang w:val="es-ES_tradnl"/>
         </w:rPr>
         <w:t xml:space="preserve">asignando un código </w:t>
@@ -2150,6 +2202,7 @@
           <w:iCs/>
           <w:sz w:val="20"/>
           <w:szCs w:val="20"/>
+          <w:highlight w:val="yellow"/>
           <w:lang w:val="es-ES_tradnl"/>
         </w:rPr>
         <w:t>(numérico correlativo)</w:t>
@@ -2160,6 +2213,7 @@
           <w:iCs/>
           <w:sz w:val="20"/>
           <w:szCs w:val="20"/>
+          <w:highlight w:val="yellow"/>
           <w:lang w:val="es-ES_tradnl"/>
         </w:rPr>
         <w:t xml:space="preserve"> </w:t>
@@ -2170,26 +2224,18 @@
           <w:iCs/>
           <w:sz w:val="20"/>
           <w:szCs w:val="20"/>
-          <w:lang w:val="es-ES_tradnl"/>
-        </w:rPr>
-        <w:t>único</w:t>
-      </w:r>
-      <w:r>
-        <w:rPr>
-          <w:rFonts w:ascii="Arial" w:hAnsi="Arial" w:cs="Arial"/>
-          <w:iCs/>
-          <w:sz w:val="20"/>
-          <w:szCs w:val="20"/>
-          <w:lang w:val="es-ES_tradnl"/>
-        </w:rPr>
-        <w:t xml:space="preserve"> </w:t>
-      </w:r>
-      <w:r>
-        <w:rPr>
-          <w:rFonts w:ascii="Arial" w:hAnsi="Arial" w:cs="Arial"/>
-          <w:iCs/>
-          <w:sz w:val="20"/>
-          <w:szCs w:val="20"/>
+          <w:highlight w:val="yellow"/>
+          <w:lang w:val="es-ES_tradnl"/>
+        </w:rPr>
+        <w:t xml:space="preserve">único </w:t>
+      </w:r>
+      <w:r>
+        <w:rPr>
+          <w:rFonts w:ascii="Arial" w:hAnsi="Arial" w:cs="Arial"/>
+          <w:iCs/>
+          <w:sz w:val="20"/>
+          <w:szCs w:val="20"/>
+          <w:highlight w:val="yellow"/>
           <w:lang w:val="es-ES_tradnl"/>
         </w:rPr>
         <w:t>y estado Activo al Punto de Atención</w:t>
@@ -2201,6 +2247,7 @@
           <w:iCs/>
           <w:sz w:val="20"/>
           <w:szCs w:val="20"/>
+          <w:highlight w:val="yellow"/>
           <w:lang w:val="es-ES_tradnl"/>
         </w:rPr>
         <w:t>.</w:t>
@@ -2220,15 +2267,17 @@
           <w:iCs/>
           <w:sz w:val="20"/>
           <w:szCs w:val="20"/>
-          <w:lang w:val="es-ES_tradnl"/>
-        </w:rPr>
-      </w:pPr>
-      <w:r>
-        <w:rPr>
-          <w:rFonts w:ascii="Arial" w:hAnsi="Arial" w:cs="Arial"/>
-          <w:iCs/>
-          <w:sz w:val="20"/>
-          <w:szCs w:val="20"/>
+          <w:highlight w:val="yellow"/>
+          <w:lang w:val="es-ES_tradnl"/>
+        </w:rPr>
+      </w:pPr>
+      <w:r>
+        <w:rPr>
+          <w:rFonts w:ascii="Arial" w:hAnsi="Arial" w:cs="Arial"/>
+          <w:iCs/>
+          <w:sz w:val="20"/>
+          <w:szCs w:val="20"/>
+          <w:highlight w:val="yellow"/>
           <w:lang w:val="es-ES_tradnl"/>
         </w:rPr>
         <w:t xml:space="preserve">El sistema muestra mensaje </w:t>
@@ -2240,6 +2289,7 @@
           <w:iCs/>
           <w:sz w:val="20"/>
           <w:szCs w:val="20"/>
+          <w:highlight w:val="yellow"/>
           <w:lang w:val="es-ES_tradnl"/>
         </w:rPr>
         <w:t>“</w:t>
@@ -2251,6 +2301,7 @@
           <w:iCs/>
           <w:sz w:val="20"/>
           <w:szCs w:val="20"/>
+          <w:highlight w:val="yellow"/>
           <w:lang w:val="es-ES_tradnl"/>
         </w:rPr>
         <w:t>Se guardaron correctamente los datos de</w:t>
@@ -2262,6 +2313,7 @@
           <w:iCs/>
           <w:sz w:val="20"/>
           <w:szCs w:val="20"/>
+          <w:highlight w:val="yellow"/>
           <w:lang w:val="es-ES_tradnl"/>
         </w:rPr>
         <w:t>l</w:t>
@@ -2273,10 +2325,12 @@
           <w:iCs/>
           <w:sz w:val="20"/>
           <w:szCs w:val="20"/>
-          <w:lang w:val="es-ES_tradnl"/>
-        </w:rPr>
-        <w:t xml:space="preserve"> punto de atención </w:t>
-      </w:r>
+          <w:highlight w:val="yellow"/>
+          <w:lang w:val="es-ES_tradnl"/>
+        </w:rPr>
+        <w:t xml:space="preserve"> punto de </w:t>
+      </w:r>
+      <w:bookmarkStart w:id="6" w:name="_GoBack"/>
       <w:r>
         <w:rPr>
           <w:rFonts w:ascii="Arial" w:hAnsi="Arial" w:cs="Arial"/>
@@ -2286,7 +2340,7 @@
           <w:szCs w:val="20"/>
           <w:lang w:val="es-ES_tradnl"/>
         </w:rPr>
-        <w:t>Código - Nombre del punto de atención</w:t>
+        <w:t xml:space="preserve">atención </w:t>
       </w:r>
       <w:r>
         <w:rPr>
@@ -2295,6 +2349,31 @@
           <w:iCs/>
           <w:sz w:val="20"/>
           <w:szCs w:val="20"/>
+          <w:lang w:val="es-ES_tradnl"/>
+        </w:rPr>
+        <w:t xml:space="preserve">Código </w:t>
+      </w:r>
+      <w:bookmarkEnd w:id="6"/>
+      <w:r>
+        <w:rPr>
+          <w:rFonts w:ascii="Arial" w:hAnsi="Arial" w:cs="Arial"/>
+          <w:i/>
+          <w:iCs/>
+          <w:sz w:val="20"/>
+          <w:szCs w:val="20"/>
+          <w:highlight w:val="yellow"/>
+          <w:lang w:val="es-ES_tradnl"/>
+        </w:rPr>
+        <w:t>- Nombre del punto de atención</w:t>
+      </w:r>
+      <w:r>
+        <w:rPr>
+          <w:rFonts w:ascii="Arial" w:hAnsi="Arial" w:cs="Arial"/>
+          <w:i/>
+          <w:iCs/>
+          <w:sz w:val="20"/>
+          <w:szCs w:val="20"/>
+          <w:highlight w:val="yellow"/>
           <w:lang w:val="es-ES_tradnl"/>
         </w:rPr>
         <w:t>”.</w:t>
@@ -2314,15 +2393,17 @@
           <w:iCs/>
           <w:sz w:val="20"/>
           <w:szCs w:val="20"/>
-          <w:lang w:val="es-ES_tradnl"/>
-        </w:rPr>
-      </w:pPr>
-      <w:r>
-        <w:rPr>
-          <w:rFonts w:ascii="Arial" w:hAnsi="Arial" w:cs="Arial"/>
-          <w:iCs/>
-          <w:sz w:val="20"/>
-          <w:szCs w:val="20"/>
+          <w:highlight w:val="yellow"/>
+          <w:lang w:val="es-ES_tradnl"/>
+        </w:rPr>
+      </w:pPr>
+      <w:r>
+        <w:rPr>
+          <w:rFonts w:ascii="Arial" w:hAnsi="Arial" w:cs="Arial"/>
+          <w:iCs/>
+          <w:sz w:val="20"/>
+          <w:szCs w:val="20"/>
+          <w:highlight w:val="yellow"/>
           <w:lang w:val="es-ES_tradnl"/>
         </w:rPr>
         <w:t>Fin del caso de uso.</w:t>
@@ -2416,16 +2497,18 @@
           <w:iCs/>
           <w:sz w:val="20"/>
           <w:szCs w:val="20"/>
-          <w:lang w:val="es-ES_tradnl"/>
-        </w:rPr>
-      </w:pPr>
-      <w:bookmarkStart w:id="6" w:name="_Hlk6909926"/>
-      <w:r>
-        <w:rPr>
-          <w:rFonts w:ascii="Arial" w:hAnsi="Arial" w:cs="Arial"/>
-          <w:bCs/>
-          <w:sz w:val="20"/>
-          <w:szCs w:val="20"/>
+          <w:highlight w:val="yellow"/>
+          <w:lang w:val="es-ES_tradnl"/>
+        </w:rPr>
+      </w:pPr>
+      <w:bookmarkStart w:id="7" w:name="_Hlk6909926"/>
+      <w:r>
+        <w:rPr>
+          <w:rFonts w:ascii="Arial" w:hAnsi="Arial" w:cs="Arial"/>
+          <w:bCs/>
+          <w:sz w:val="20"/>
+          <w:szCs w:val="20"/>
+          <w:highlight w:val="yellow"/>
           <w:lang w:val="es-ES_tradnl"/>
         </w:rPr>
         <w:t xml:space="preserve">El sistema </w:t>
@@ -2436,6 +2519,7 @@
           <w:bCs/>
           <w:sz w:val="20"/>
           <w:szCs w:val="20"/>
+          <w:highlight w:val="yellow"/>
           <w:lang w:val="es-ES_tradnl"/>
         </w:rPr>
         <w:t xml:space="preserve">muestra </w:t>
@@ -2446,6 +2530,7 @@
           <w:bCs/>
           <w:sz w:val="20"/>
           <w:szCs w:val="20"/>
+          <w:highlight w:val="yellow"/>
           <w:lang w:val="es-ES_tradnl"/>
         </w:rPr>
         <w:t xml:space="preserve">el </w:t>
@@ -2456,6 +2541,7 @@
           <w:bCs/>
           <w:sz w:val="20"/>
           <w:szCs w:val="20"/>
+          <w:highlight w:val="yellow"/>
           <w:lang w:val="es-ES_tradnl"/>
         </w:rPr>
         <w:t xml:space="preserve">listado </w:t>
@@ -2466,6 +2552,7 @@
           <w:bCs/>
           <w:sz w:val="20"/>
           <w:szCs w:val="20"/>
+          <w:highlight w:val="yellow"/>
           <w:lang w:val="es-ES_tradnl"/>
         </w:rPr>
         <w:t xml:space="preserve">de </w:t>
@@ -2476,12 +2563,13 @@
           <w:bCs/>
           <w:sz w:val="20"/>
           <w:szCs w:val="20"/>
+          <w:highlight w:val="yellow"/>
           <w:lang w:val="es-ES_tradnl"/>
         </w:rPr>
         <w:t>puntos de atención (</w:t>
       </w:r>
-      <w:commentRangeStart w:id="7"/>
       <w:commentRangeStart w:id="8"/>
+      <w:commentRangeStart w:id="9"/>
       <w:r>
         <w:rPr>
           <w:rFonts w:ascii="Arial" w:hAnsi="Arial" w:cs="Arial"/>
@@ -2489,25 +2577,28 @@
           <w:strike/>
           <w:sz w:val="20"/>
           <w:szCs w:val="20"/>
+          <w:highlight w:val="yellow"/>
           <w:lang w:val="es-ES_tradnl"/>
         </w:rPr>
         <w:t>agencias</w:t>
       </w:r>
-      <w:commentRangeEnd w:id="7"/>
+      <w:commentRangeEnd w:id="8"/>
       <w:r>
         <w:rPr>
           <w:rStyle w:val="Refdecomentario"/>
           <w:strike/>
-        </w:rPr>
-        <w:commentReference w:id="7"/>
-      </w:r>
-      <w:commentRangeEnd w:id="8"/>
-      <w:r>
-        <w:rPr>
-          <w:rFonts w:ascii="Arial" w:hAnsi="Arial" w:cs="Arial"/>
-          <w:iCs/>
-          <w:sz w:val="20"/>
-          <w:szCs w:val="20"/>
+          <w:highlight w:val="yellow"/>
+        </w:rPr>
+        <w:commentReference w:id="8"/>
+      </w:r>
+      <w:commentRangeEnd w:id="9"/>
+      <w:r>
+        <w:rPr>
+          <w:rFonts w:ascii="Arial" w:hAnsi="Arial" w:cs="Arial"/>
+          <w:iCs/>
+          <w:sz w:val="20"/>
+          <w:szCs w:val="20"/>
+          <w:highlight w:val="yellow"/>
           <w:lang w:val="es-ES_tradnl"/>
         </w:rPr>
         <w:t>)</w:t>
@@ -2515,21 +2606,23 @@
       <w:r>
         <w:rPr>
           <w:rStyle w:val="Refdecomentario"/>
-        </w:rPr>
-        <w:commentReference w:id="8"/>
-      </w:r>
-      <w:r>
-        <w:rPr>
-          <w:rFonts w:ascii="Arial" w:hAnsi="Arial" w:cs="Arial"/>
-          <w:iCs/>
-          <w:sz w:val="20"/>
-          <w:szCs w:val="20"/>
+          <w:highlight w:val="yellow"/>
+        </w:rPr>
+        <w:commentReference w:id="9"/>
+      </w:r>
+      <w:r>
+        <w:rPr>
+          <w:rFonts w:ascii="Arial" w:hAnsi="Arial" w:cs="Arial"/>
+          <w:iCs/>
+          <w:sz w:val="20"/>
+          <w:szCs w:val="20"/>
+          <w:highlight w:val="yellow"/>
           <w:lang w:val="es-ES_tradnl"/>
         </w:rPr>
         <w:t xml:space="preserve"> por región.</w:t>
       </w:r>
     </w:p>
-    <w:bookmarkEnd w:id="6"/>
+    <w:bookmarkEnd w:id="7"/>
     <w:p>
       <w:pPr>
         <w:pStyle w:val="Prrafodelista"/>
@@ -2543,26 +2636,29 @@
           <w:bCs/>
           <w:sz w:val="20"/>
           <w:szCs w:val="20"/>
-          <w:lang w:val="es-ES_tradnl"/>
-        </w:rPr>
-      </w:pPr>
-      <w:r>
-        <w:rPr>
-          <w:rFonts w:ascii="Arial" w:hAnsi="Arial" w:cs="Arial"/>
-          <w:bCs/>
-          <w:sz w:val="20"/>
-          <w:szCs w:val="20"/>
+          <w:highlight w:val="yellow"/>
+          <w:lang w:val="es-ES_tradnl"/>
+        </w:rPr>
+      </w:pPr>
+      <w:r>
+        <w:rPr>
+          <w:rFonts w:ascii="Arial" w:hAnsi="Arial" w:cs="Arial"/>
+          <w:bCs/>
+          <w:sz w:val="20"/>
+          <w:szCs w:val="20"/>
+          <w:highlight w:val="yellow"/>
           <w:lang w:val="es-ES_tradnl"/>
         </w:rPr>
         <w:t xml:space="preserve">El usuario </w:t>
       </w:r>
-      <w:bookmarkStart w:id="9" w:name="_Hlk6909944"/>
-      <w:r>
-        <w:rPr>
-          <w:rFonts w:ascii="Arial" w:hAnsi="Arial" w:cs="Arial"/>
-          <w:bCs/>
-          <w:sz w:val="20"/>
-          <w:szCs w:val="20"/>
+      <w:bookmarkStart w:id="10" w:name="_Hlk6909944"/>
+      <w:r>
+        <w:rPr>
+          <w:rFonts w:ascii="Arial" w:hAnsi="Arial" w:cs="Arial"/>
+          <w:bCs/>
+          <w:sz w:val="20"/>
+          <w:szCs w:val="20"/>
+          <w:highlight w:val="yellow"/>
           <w:lang w:val="es-ES_tradnl"/>
         </w:rPr>
         <w:t xml:space="preserve">selecciona </w:t>
@@ -2573,6 +2669,7 @@
           <w:bCs/>
           <w:sz w:val="20"/>
           <w:szCs w:val="20"/>
+          <w:highlight w:val="yellow"/>
           <w:lang w:val="es-ES_tradnl"/>
         </w:rPr>
         <w:t>la Región.</w:t>
@@ -2591,15 +2688,17 @@
           <w:bCs/>
           <w:sz w:val="20"/>
           <w:szCs w:val="20"/>
-          <w:lang w:val="es-ES_tradnl"/>
-        </w:rPr>
-      </w:pPr>
-      <w:r>
-        <w:rPr>
-          <w:rFonts w:ascii="Arial" w:hAnsi="Arial" w:cs="Arial"/>
-          <w:bCs/>
-          <w:sz w:val="20"/>
-          <w:szCs w:val="20"/>
+          <w:highlight w:val="yellow"/>
+          <w:lang w:val="es-ES_tradnl"/>
+        </w:rPr>
+      </w:pPr>
+      <w:r>
+        <w:rPr>
+          <w:rFonts w:ascii="Arial" w:hAnsi="Arial" w:cs="Arial"/>
+          <w:bCs/>
+          <w:sz w:val="20"/>
+          <w:szCs w:val="20"/>
+          <w:highlight w:val="yellow"/>
           <w:lang w:val="es-ES_tradnl"/>
         </w:rPr>
         <w:t>El sistema muestra la lista de puntos de atención de la región seleccionada</w:t>
@@ -2618,15 +2717,17 @@
           <w:bCs/>
           <w:sz w:val="20"/>
           <w:szCs w:val="20"/>
-          <w:lang w:val="es-ES_tradnl"/>
-        </w:rPr>
-      </w:pPr>
-      <w:r>
-        <w:rPr>
-          <w:rFonts w:ascii="Arial" w:hAnsi="Arial" w:cs="Arial"/>
-          <w:bCs/>
-          <w:sz w:val="20"/>
-          <w:szCs w:val="20"/>
+          <w:highlight w:val="yellow"/>
+          <w:lang w:val="es-ES_tradnl"/>
+        </w:rPr>
+      </w:pPr>
+      <w:r>
+        <w:rPr>
+          <w:rFonts w:ascii="Arial" w:hAnsi="Arial" w:cs="Arial"/>
+          <w:bCs/>
+          <w:sz w:val="20"/>
+          <w:szCs w:val="20"/>
+          <w:highlight w:val="yellow"/>
           <w:lang w:val="es-ES_tradnl"/>
         </w:rPr>
         <w:t xml:space="preserve">El usuario selecciona el </w:t>
@@ -2637,6 +2738,7 @@
           <w:bCs/>
           <w:sz w:val="20"/>
           <w:szCs w:val="20"/>
+          <w:highlight w:val="yellow"/>
           <w:lang w:val="es-ES_tradnl"/>
         </w:rPr>
         <w:t>punto de atención a modificar.</w:t>
@@ -2655,17 +2757,19 @@
           <w:bCs/>
           <w:sz w:val="20"/>
           <w:szCs w:val="20"/>
-          <w:lang w:val="es-ES_tradnl"/>
-        </w:rPr>
-      </w:pPr>
-      <w:bookmarkStart w:id="10" w:name="_Hlk6909975"/>
-      <w:bookmarkEnd w:id="9"/>
-      <w:r>
-        <w:rPr>
-          <w:rFonts w:ascii="Arial" w:hAnsi="Arial" w:cs="Arial"/>
-          <w:bCs/>
-          <w:sz w:val="20"/>
-          <w:szCs w:val="20"/>
+          <w:highlight w:val="yellow"/>
+          <w:lang w:val="es-ES_tradnl"/>
+        </w:rPr>
+      </w:pPr>
+      <w:bookmarkStart w:id="11" w:name="_Hlk6909975"/>
+      <w:bookmarkEnd w:id="10"/>
+      <w:r>
+        <w:rPr>
+          <w:rFonts w:ascii="Arial" w:hAnsi="Arial" w:cs="Arial"/>
+          <w:bCs/>
+          <w:sz w:val="20"/>
+          <w:szCs w:val="20"/>
+          <w:highlight w:val="yellow"/>
           <w:lang w:val="es-ES_tradnl"/>
         </w:rPr>
         <w:t xml:space="preserve">El sistema muestra en pantalla los datos asociados al Punto de </w:t>
@@ -2676,6 +2780,7 @@
           <w:bCs/>
           <w:sz w:val="20"/>
           <w:szCs w:val="20"/>
+          <w:highlight w:val="yellow"/>
           <w:lang w:val="es-ES_tradnl"/>
         </w:rPr>
         <w:t>atención seleccionado</w:t>
@@ -2686,6 +2791,7 @@
           <w:bCs/>
           <w:sz w:val="20"/>
           <w:szCs w:val="20"/>
+          <w:highlight w:val="yellow"/>
           <w:lang w:val="es-ES_tradnl"/>
         </w:rPr>
         <w:t>:</w:t>
@@ -2696,6 +2802,7 @@
           <w:bCs/>
           <w:sz w:val="20"/>
           <w:szCs w:val="20"/>
+          <w:highlight w:val="yellow"/>
           <w:lang w:val="es-ES_tradnl"/>
         </w:rPr>
         <w:t xml:space="preserve"> </w:t>
@@ -2707,12 +2814,13 @@
           <w:bCs/>
           <w:sz w:val="20"/>
           <w:szCs w:val="20"/>
+          <w:highlight w:val="yellow"/>
           <w:lang w:val="es-ES_tradnl"/>
         </w:rPr>
         <w:t>(</w:t>
       </w:r>
-      <w:commentRangeStart w:id="11"/>
       <w:commentRangeStart w:id="12"/>
+      <w:commentRangeStart w:id="13"/>
       <w:r>
         <w:rPr>
           <w:rFonts w:ascii="Arial" w:hAnsi="Arial" w:cs="Arial"/>
@@ -2720,23 +2828,26 @@
           <w:bCs/>
           <w:sz w:val="20"/>
           <w:szCs w:val="20"/>
+          <w:highlight w:val="yellow"/>
           <w:lang w:val="es-ES_tradnl"/>
         </w:rPr>
         <w:t>ANEXO</w:t>
       </w:r>
-      <w:commentRangeEnd w:id="11"/>
+      <w:commentRangeEnd w:id="12"/>
       <w:r>
         <w:rPr>
           <w:rStyle w:val="Refdecomentario"/>
-        </w:rPr>
-        <w:commentReference w:id="11"/>
-      </w:r>
-      <w:commentRangeEnd w:id="12"/>
+          <w:highlight w:val="yellow"/>
+        </w:rPr>
+        <w:commentReference w:id="12"/>
+      </w:r>
+      <w:commentRangeEnd w:id="13"/>
       <w:r>
         <w:rPr>
           <w:rStyle w:val="Refdecomentario"/>
-        </w:rPr>
-        <w:commentReference w:id="12"/>
+          <w:highlight w:val="yellow"/>
+        </w:rPr>
+        <w:commentReference w:id="13"/>
       </w:r>
       <w:r>
         <w:rPr>
@@ -2745,6 +2856,7 @@
           <w:bCs/>
           <w:sz w:val="20"/>
           <w:szCs w:val="20"/>
+          <w:highlight w:val="yellow"/>
           <w:lang w:val="es-ES_tradnl"/>
         </w:rPr>
         <w:t xml:space="preserve"> 2)</w:t>
@@ -2763,15 +2875,17 @@
           <w:bCs/>
           <w:sz w:val="20"/>
           <w:szCs w:val="20"/>
-          <w:lang w:val="es-ES_tradnl"/>
-        </w:rPr>
-      </w:pPr>
-      <w:r>
-        <w:rPr>
-          <w:rFonts w:ascii="Arial" w:hAnsi="Arial" w:cs="Arial"/>
-          <w:bCs/>
-          <w:sz w:val="20"/>
-          <w:szCs w:val="20"/>
+          <w:highlight w:val="yellow"/>
+          <w:lang w:val="es-ES_tradnl"/>
+        </w:rPr>
+      </w:pPr>
+      <w:r>
+        <w:rPr>
+          <w:rFonts w:ascii="Arial" w:hAnsi="Arial" w:cs="Arial"/>
+          <w:bCs/>
+          <w:sz w:val="20"/>
+          <w:szCs w:val="20"/>
+          <w:highlight w:val="yellow"/>
           <w:lang w:val="es-ES_tradnl"/>
         </w:rPr>
         <w:t>Región</w:t>
@@ -2790,15 +2904,17 @@
           <w:bCs/>
           <w:sz w:val="20"/>
           <w:szCs w:val="20"/>
-          <w:lang w:val="es-ES_tradnl"/>
-        </w:rPr>
-      </w:pPr>
-      <w:r>
-        <w:rPr>
-          <w:rFonts w:ascii="Arial" w:hAnsi="Arial" w:cs="Arial"/>
-          <w:bCs/>
-          <w:sz w:val="20"/>
-          <w:szCs w:val="20"/>
+          <w:highlight w:val="yellow"/>
+          <w:lang w:val="es-ES_tradnl"/>
+        </w:rPr>
+      </w:pPr>
+      <w:r>
+        <w:rPr>
+          <w:rFonts w:ascii="Arial" w:hAnsi="Arial" w:cs="Arial"/>
+          <w:bCs/>
+          <w:sz w:val="20"/>
+          <w:szCs w:val="20"/>
+          <w:highlight w:val="yellow"/>
           <w:lang w:val="es-ES_tradnl"/>
         </w:rPr>
         <w:t>Puntos de atención</w:t>
@@ -2817,15 +2933,17 @@
           <w:bCs/>
           <w:sz w:val="20"/>
           <w:szCs w:val="20"/>
-          <w:lang w:val="es-ES_tradnl"/>
-        </w:rPr>
-      </w:pPr>
-      <w:r>
-        <w:rPr>
-          <w:rFonts w:ascii="Arial" w:hAnsi="Arial" w:cs="Arial"/>
-          <w:bCs/>
-          <w:sz w:val="20"/>
-          <w:szCs w:val="20"/>
+          <w:highlight w:val="yellow"/>
+          <w:lang w:val="es-ES_tradnl"/>
+        </w:rPr>
+      </w:pPr>
+      <w:r>
+        <w:rPr>
+          <w:rFonts w:ascii="Arial" w:hAnsi="Arial" w:cs="Arial"/>
+          <w:bCs/>
+          <w:sz w:val="20"/>
+          <w:szCs w:val="20"/>
+          <w:highlight w:val="yellow"/>
           <w:lang w:val="es-ES_tradnl"/>
         </w:rPr>
         <w:t>Nombre del Punto de atención</w:t>
@@ -2844,20 +2962,22 @@
           <w:bCs/>
           <w:sz w:val="20"/>
           <w:szCs w:val="20"/>
-          <w:lang w:val="es-ES_tradnl"/>
-        </w:rPr>
-      </w:pPr>
-      <w:r>
-        <w:rPr>
-          <w:rFonts w:ascii="Arial" w:hAnsi="Arial" w:cs="Arial"/>
-          <w:bCs/>
-          <w:sz w:val="20"/>
-          <w:szCs w:val="20"/>
+          <w:highlight w:val="yellow"/>
+          <w:lang w:val="es-ES_tradnl"/>
+        </w:rPr>
+      </w:pPr>
+      <w:r>
+        <w:rPr>
+          <w:rFonts w:ascii="Arial" w:hAnsi="Arial" w:cs="Arial"/>
+          <w:bCs/>
+          <w:sz w:val="20"/>
+          <w:szCs w:val="20"/>
+          <w:highlight w:val="yellow"/>
           <w:lang w:val="es-ES_tradnl"/>
         </w:rPr>
         <w:t xml:space="preserve">Estado del Punto de atención </w:t>
       </w:r>
-      <w:bookmarkEnd w:id="10"/>
+      <w:bookmarkEnd w:id="11"/>
     </w:p>
     <w:p>
       <w:pPr>
@@ -2872,15 +2992,17 @@
           <w:bCs/>
           <w:sz w:val="20"/>
           <w:szCs w:val="20"/>
-          <w:lang w:val="es-ES_tradnl"/>
-        </w:rPr>
-      </w:pPr>
-      <w:r>
-        <w:rPr>
-          <w:rFonts w:ascii="Arial" w:hAnsi="Arial" w:cs="Arial"/>
-          <w:bCs/>
-          <w:sz w:val="20"/>
-          <w:szCs w:val="20"/>
+          <w:highlight w:val="yellow"/>
+          <w:lang w:val="es-ES_tradnl"/>
+        </w:rPr>
+      </w:pPr>
+      <w:r>
+        <w:rPr>
+          <w:rFonts w:ascii="Arial" w:hAnsi="Arial" w:cs="Arial"/>
+          <w:bCs/>
+          <w:sz w:val="20"/>
+          <w:szCs w:val="20"/>
+          <w:highlight w:val="yellow"/>
           <w:lang w:val="es-ES_tradnl"/>
         </w:rPr>
         <w:t>Botón Guardar</w:t>
@@ -2899,15 +3021,17 @@
           <w:bCs/>
           <w:sz w:val="20"/>
           <w:szCs w:val="20"/>
-          <w:lang w:val="es-ES_tradnl"/>
-        </w:rPr>
-      </w:pPr>
-      <w:r>
-        <w:rPr>
-          <w:rFonts w:ascii="Arial" w:hAnsi="Arial" w:cs="Arial"/>
-          <w:bCs/>
-          <w:sz w:val="20"/>
-          <w:szCs w:val="20"/>
+          <w:highlight w:val="yellow"/>
+          <w:lang w:val="es-ES_tradnl"/>
+        </w:rPr>
+      </w:pPr>
+      <w:r>
+        <w:rPr>
+          <w:rFonts w:ascii="Arial" w:hAnsi="Arial" w:cs="Arial"/>
+          <w:bCs/>
+          <w:sz w:val="20"/>
+          <w:szCs w:val="20"/>
+          <w:highlight w:val="yellow"/>
           <w:lang w:val="es-ES_tradnl"/>
         </w:rPr>
         <w:t>Botón Cancelar</w:t>
@@ -2926,16 +3050,18 @@
           <w:bCs/>
           <w:sz w:val="20"/>
           <w:szCs w:val="20"/>
-          <w:lang w:val="es-ES_tradnl"/>
-        </w:rPr>
-      </w:pPr>
-      <w:bookmarkStart w:id="13" w:name="_Hlk6910043"/>
-      <w:r>
-        <w:rPr>
-          <w:rFonts w:ascii="Arial" w:hAnsi="Arial" w:cs="Arial"/>
-          <w:bCs/>
-          <w:sz w:val="20"/>
-          <w:szCs w:val="20"/>
+          <w:highlight w:val="yellow"/>
+          <w:lang w:val="es-ES_tradnl"/>
+        </w:rPr>
+      </w:pPr>
+      <w:bookmarkStart w:id="14" w:name="_Hlk6910043"/>
+      <w:r>
+        <w:rPr>
+          <w:rFonts w:ascii="Arial" w:hAnsi="Arial" w:cs="Arial"/>
+          <w:bCs/>
+          <w:sz w:val="20"/>
+          <w:szCs w:val="20"/>
+          <w:highlight w:val="yellow"/>
           <w:lang w:val="es-ES_tradnl"/>
         </w:rPr>
         <w:t>El sistema permite modificar únicamente el nombre del punto de atención y el estado del punto de atención.</w:t>
@@ -2954,15 +3080,17 @@
           <w:bCs/>
           <w:sz w:val="20"/>
           <w:szCs w:val="20"/>
-          <w:lang w:val="es-ES_tradnl"/>
-        </w:rPr>
-      </w:pPr>
-      <w:r>
-        <w:rPr>
-          <w:rFonts w:ascii="Arial" w:hAnsi="Arial" w:cs="Arial"/>
-          <w:bCs/>
-          <w:sz w:val="20"/>
-          <w:szCs w:val="20"/>
+          <w:highlight w:val="yellow"/>
+          <w:lang w:val="es-ES_tradnl"/>
+        </w:rPr>
+      </w:pPr>
+      <w:r>
+        <w:rPr>
+          <w:rFonts w:ascii="Arial" w:hAnsi="Arial" w:cs="Arial"/>
+          <w:bCs/>
+          <w:sz w:val="20"/>
+          <w:szCs w:val="20"/>
+          <w:highlight w:val="yellow"/>
           <w:lang w:val="es-ES_tradnl"/>
         </w:rPr>
         <w:t xml:space="preserve">El usuario </w:t>
@@ -2973,6 +3101,7 @@
           <w:bCs/>
           <w:sz w:val="20"/>
           <w:szCs w:val="20"/>
+          <w:highlight w:val="yellow"/>
           <w:lang w:val="es-ES_tradnl"/>
         </w:rPr>
         <w:t xml:space="preserve">modifica los </w:t>
@@ -2983,6 +3112,7 @@
           <w:bCs/>
           <w:sz w:val="20"/>
           <w:szCs w:val="20"/>
+          <w:highlight w:val="yellow"/>
           <w:lang w:val="es-ES_tradnl"/>
         </w:rPr>
         <w:t>datos</w:t>
@@ -2993,6 +3123,7 @@
           <w:bCs/>
           <w:sz w:val="20"/>
           <w:szCs w:val="20"/>
+          <w:highlight w:val="yellow"/>
           <w:lang w:val="es-ES_tradnl"/>
         </w:rPr>
         <w:t xml:space="preserve"> requeridos</w:t>
@@ -3003,6 +3134,7 @@
           <w:bCs/>
           <w:sz w:val="20"/>
           <w:szCs w:val="20"/>
+          <w:highlight w:val="yellow"/>
           <w:lang w:val="es-ES_tradnl"/>
         </w:rPr>
         <w:t>.</w:t>
@@ -3021,19 +3153,21 @@
           <w:bCs/>
           <w:sz w:val="20"/>
           <w:szCs w:val="20"/>
-          <w:lang w:val="es-ES_tradnl"/>
-        </w:rPr>
-      </w:pPr>
-      <w:bookmarkStart w:id="14" w:name="_Hlk6910057"/>
-      <w:bookmarkEnd w:id="13"/>
-      <w:commentRangeStart w:id="15"/>
+          <w:highlight w:val="yellow"/>
+          <w:lang w:val="es-ES_tradnl"/>
+        </w:rPr>
+      </w:pPr>
+      <w:bookmarkStart w:id="15" w:name="_Hlk6910057"/>
+      <w:bookmarkEnd w:id="14"/>
       <w:commentRangeStart w:id="16"/>
-      <w:r>
-        <w:rPr>
-          <w:rFonts w:ascii="Arial" w:hAnsi="Arial" w:cs="Arial"/>
-          <w:bCs/>
-          <w:sz w:val="20"/>
-          <w:szCs w:val="20"/>
+      <w:commentRangeStart w:id="17"/>
+      <w:r>
+        <w:rPr>
+          <w:rFonts w:ascii="Arial" w:hAnsi="Arial" w:cs="Arial"/>
+          <w:bCs/>
+          <w:sz w:val="20"/>
+          <w:szCs w:val="20"/>
+          <w:highlight w:val="yellow"/>
           <w:lang w:val="es-ES_tradnl"/>
         </w:rPr>
         <w:t xml:space="preserve">El usuario </w:t>
@@ -3044,6 +3178,7 @@
           <w:bCs/>
           <w:sz w:val="20"/>
           <w:szCs w:val="20"/>
+          <w:highlight w:val="yellow"/>
           <w:lang w:val="es-ES_tradnl"/>
         </w:rPr>
         <w:t>guarda l</w:t>
@@ -3054,6 +3189,7 @@
           <w:bCs/>
           <w:sz w:val="20"/>
           <w:szCs w:val="20"/>
+          <w:highlight w:val="yellow"/>
           <w:lang w:val="es-ES_tradnl"/>
         </w:rPr>
         <w:t>os</w:t>
@@ -3064,6 +3200,7 @@
           <w:bCs/>
           <w:sz w:val="20"/>
           <w:szCs w:val="20"/>
+          <w:highlight w:val="yellow"/>
           <w:lang w:val="es-ES_tradnl"/>
         </w:rPr>
         <w:t xml:space="preserve"> datos </w:t>
@@ -3074,30 +3211,34 @@
           <w:bCs/>
           <w:sz w:val="20"/>
           <w:szCs w:val="20"/>
+          <w:highlight w:val="yellow"/>
           <w:lang w:val="es-ES_tradnl"/>
         </w:rPr>
         <w:t>actualizados</w:t>
       </w:r>
-      <w:commentRangeEnd w:id="15"/>
+      <w:commentRangeEnd w:id="16"/>
       <w:r>
         <w:rPr>
           <w:rStyle w:val="Refdecomentario"/>
-        </w:rPr>
-        <w:commentReference w:id="15"/>
-      </w:r>
-      <w:commentRangeEnd w:id="16"/>
+          <w:highlight w:val="yellow"/>
+        </w:rPr>
+        <w:commentReference w:id="16"/>
+      </w:r>
+      <w:commentRangeEnd w:id="17"/>
       <w:r>
         <w:rPr>
           <w:rStyle w:val="Refdecomentario"/>
-        </w:rPr>
-        <w:commentReference w:id="16"/>
-      </w:r>
-      <w:r>
-        <w:rPr>
-          <w:rFonts w:ascii="Arial" w:hAnsi="Arial" w:cs="Arial"/>
-          <w:bCs/>
-          <w:sz w:val="20"/>
-          <w:szCs w:val="20"/>
+          <w:highlight w:val="yellow"/>
+        </w:rPr>
+        <w:commentReference w:id="17"/>
+      </w:r>
+      <w:r>
+        <w:rPr>
+          <w:rFonts w:ascii="Arial" w:hAnsi="Arial" w:cs="Arial"/>
+          <w:bCs/>
+          <w:sz w:val="20"/>
+          <w:szCs w:val="20"/>
+          <w:highlight w:val="yellow"/>
           <w:lang w:val="es-ES_tradnl"/>
         </w:rPr>
         <w:t>. [</w:t>
@@ -3109,6 +3250,7 @@
           <w:iCs/>
           <w:sz w:val="20"/>
           <w:szCs w:val="20"/>
+          <w:highlight w:val="yellow"/>
           <w:lang w:val="es-ES_tradnl"/>
         </w:rPr>
         <w:t>FA4]</w:t>
@@ -3127,15 +3269,17 @@
           <w:bCs/>
           <w:sz w:val="20"/>
           <w:szCs w:val="20"/>
-          <w:lang w:val="es-ES_tradnl"/>
-        </w:rPr>
-      </w:pPr>
-      <w:r>
-        <w:rPr>
-          <w:rFonts w:ascii="Arial" w:hAnsi="Arial" w:cs="Arial"/>
-          <w:bCs/>
-          <w:sz w:val="20"/>
-          <w:szCs w:val="20"/>
+          <w:highlight w:val="yellow"/>
+          <w:lang w:val="es-ES_tradnl"/>
+        </w:rPr>
+      </w:pPr>
+      <w:r>
+        <w:rPr>
+          <w:rFonts w:ascii="Arial" w:hAnsi="Arial" w:cs="Arial"/>
+          <w:bCs/>
+          <w:sz w:val="20"/>
+          <w:szCs w:val="20"/>
+          <w:highlight w:val="yellow"/>
           <w:lang w:val="es-ES_tradnl"/>
         </w:rPr>
         <w:t xml:space="preserve">El sistema valida cambio de </w:t>
@@ -3146,6 +3290,7 @@
           <w:bCs/>
           <w:sz w:val="20"/>
           <w:szCs w:val="20"/>
+          <w:highlight w:val="yellow"/>
           <w:lang w:val="es-ES_tradnl"/>
         </w:rPr>
         <w:t>e</w:t>
@@ -3156,6 +3301,7 @@
           <w:bCs/>
           <w:sz w:val="20"/>
           <w:szCs w:val="20"/>
+          <w:highlight w:val="yellow"/>
           <w:lang w:val="es-ES_tradnl"/>
         </w:rPr>
         <w:t>stado</w:t>
@@ -3166,6 +3312,7 @@
           <w:bCs/>
           <w:sz w:val="20"/>
           <w:szCs w:val="20"/>
+          <w:highlight w:val="yellow"/>
           <w:lang w:val="es-ES_tradnl"/>
         </w:rPr>
         <w:t xml:space="preserve"> a Activo.</w:t>
@@ -3176,6 +3323,7 @@
           <w:bCs/>
           <w:sz w:val="20"/>
           <w:szCs w:val="20"/>
+          <w:highlight w:val="yellow"/>
           <w:lang w:val="es-ES_tradnl"/>
         </w:rPr>
         <w:t xml:space="preserve"> [</w:t>
@@ -3187,6 +3335,7 @@
           <w:iCs/>
           <w:sz w:val="20"/>
           <w:szCs w:val="20"/>
+          <w:highlight w:val="yellow"/>
           <w:lang w:val="es-ES_tradnl"/>
         </w:rPr>
         <w:t>FA3]</w:t>
@@ -3197,6 +3346,7 @@
           <w:bCs/>
           <w:sz w:val="20"/>
           <w:szCs w:val="20"/>
+          <w:highlight w:val="yellow"/>
           <w:lang w:val="es-ES_tradnl"/>
         </w:rPr>
         <w:t xml:space="preserve"> </w:t>
@@ -3215,15 +3365,17 @@
           <w:bCs/>
           <w:sz w:val="20"/>
           <w:szCs w:val="20"/>
-          <w:lang w:val="es-ES_tradnl"/>
-        </w:rPr>
-      </w:pPr>
-      <w:r>
-        <w:rPr>
-          <w:rFonts w:ascii="Arial" w:hAnsi="Arial" w:cs="Arial"/>
-          <w:bCs/>
-          <w:sz w:val="20"/>
-          <w:szCs w:val="20"/>
+          <w:highlight w:val="yellow"/>
+          <w:lang w:val="es-ES_tradnl"/>
+        </w:rPr>
+      </w:pPr>
+      <w:r>
+        <w:rPr>
+          <w:rFonts w:ascii="Arial" w:hAnsi="Arial" w:cs="Arial"/>
+          <w:bCs/>
+          <w:sz w:val="20"/>
+          <w:szCs w:val="20"/>
+          <w:highlight w:val="yellow"/>
           <w:lang w:val="es-ES_tradnl"/>
         </w:rPr>
         <w:t>El sistema actualiza los datos ingresados.</w:t>
@@ -3242,15 +3394,17 @@
           <w:bCs/>
           <w:sz w:val="20"/>
           <w:szCs w:val="20"/>
-          <w:lang w:val="es-ES_tradnl"/>
-        </w:rPr>
-      </w:pPr>
-      <w:r>
-        <w:rPr>
-          <w:rFonts w:ascii="Arial" w:hAnsi="Arial" w:cs="Arial"/>
-          <w:bCs/>
-          <w:sz w:val="20"/>
-          <w:szCs w:val="20"/>
+          <w:highlight w:val="yellow"/>
+          <w:lang w:val="es-ES_tradnl"/>
+        </w:rPr>
+      </w:pPr>
+      <w:r>
+        <w:rPr>
+          <w:rFonts w:ascii="Arial" w:hAnsi="Arial" w:cs="Arial"/>
+          <w:bCs/>
+          <w:sz w:val="20"/>
+          <w:szCs w:val="20"/>
+          <w:highlight w:val="yellow"/>
           <w:lang w:val="es-ES_tradnl"/>
         </w:rPr>
         <w:t xml:space="preserve">El sistema muestra mensaje indicando </w:t>
@@ -3261,6 +3415,7 @@
           <w:bCs/>
           <w:sz w:val="20"/>
           <w:szCs w:val="20"/>
+          <w:highlight w:val="yellow"/>
           <w:lang w:val="es-ES_tradnl"/>
         </w:rPr>
         <w:t>“Datos</w:t>
@@ -3271,6 +3426,7 @@
           <w:bCs/>
           <w:sz w:val="20"/>
           <w:szCs w:val="20"/>
+          <w:highlight w:val="yellow"/>
           <w:lang w:val="es-ES_tradnl"/>
         </w:rPr>
         <w:t xml:space="preserve"> actualizados”</w:t>
@@ -3281,12 +3437,13 @@
           <w:bCs/>
           <w:sz w:val="20"/>
           <w:szCs w:val="20"/>
+          <w:highlight w:val="yellow"/>
           <w:lang w:val="es-ES_tradnl"/>
         </w:rPr>
         <w:t>.</w:t>
       </w:r>
     </w:p>
-    <w:bookmarkEnd w:id="14"/>
+    <w:bookmarkEnd w:id="15"/>
     <w:p>
       <w:pPr>
         <w:pStyle w:val="NormalWeb"/>
@@ -3301,15 +3458,17 @@
           <w:bCs/>
           <w:sz w:val="20"/>
           <w:szCs w:val="20"/>
-          <w:lang w:val="es-ES_tradnl"/>
-        </w:rPr>
-      </w:pPr>
-      <w:r>
-        <w:rPr>
-          <w:rFonts w:ascii="Arial" w:hAnsi="Arial" w:cs="Arial"/>
-          <w:bCs/>
-          <w:sz w:val="20"/>
-          <w:szCs w:val="20"/>
+          <w:highlight w:val="yellow"/>
+          <w:lang w:val="es-ES_tradnl"/>
+        </w:rPr>
+      </w:pPr>
+      <w:r>
+        <w:rPr>
+          <w:rFonts w:ascii="Arial" w:hAnsi="Arial" w:cs="Arial"/>
+          <w:bCs/>
+          <w:sz w:val="20"/>
+          <w:szCs w:val="20"/>
+          <w:highlight w:val="yellow"/>
           <w:lang w:val="es-ES_tradnl"/>
         </w:rPr>
         <w:t>Fin del caso de uso.</w:t>
@@ -3319,20 +3478,38 @@
       <w:pPr>
         <w:pStyle w:val="FlujoAlterno"/>
         <w:ind w:left="360"/>
-      </w:pPr>
-      <w:r>
+        <w:rPr>
+          <w:highlight w:val="yellow"/>
+        </w:rPr>
+      </w:pPr>
+      <w:r>
+        <w:rPr>
+          <w:highlight w:val="yellow"/>
+        </w:rPr>
         <w:t>[FA</w:t>
       </w:r>
       <w:r>
+        <w:rPr>
+          <w:highlight w:val="yellow"/>
+        </w:rPr>
         <w:t>0</w:t>
       </w:r>
       <w:r>
+        <w:rPr>
+          <w:highlight w:val="yellow"/>
+        </w:rPr>
         <w:t>2</w:t>
       </w:r>
       <w:r>
+        <w:rPr>
+          <w:highlight w:val="yellow"/>
+        </w:rPr>
         <w:t>] Cancelar</w:t>
       </w:r>
       <w:r>
+        <w:rPr>
+          <w:highlight w:val="yellow"/>
+        </w:rPr>
         <w:t xml:space="preserve"> Ingreso de Datos </w:t>
       </w:r>
     </w:p>
@@ -3351,28 +3528,20 @@
           <w:bCs/>
           <w:sz w:val="20"/>
           <w:szCs w:val="20"/>
-          <w:lang w:val="es-ES_tradnl"/>
-        </w:rPr>
-      </w:pPr>
-      <w:r>
-        <w:rPr>
-          <w:rFonts w:ascii="Arial" w:hAnsi="Arial" w:cs="Arial"/>
-          <w:bCs/>
-          <w:sz w:val="20"/>
-          <w:szCs w:val="20"/>
-          <w:lang w:val="es-ES_tradnl"/>
-        </w:rPr>
-        <w:t xml:space="preserve">El sistema </w:t>
-      </w:r>
-      <w:r>
-        <w:rPr>
-          <w:rFonts w:ascii="Arial" w:hAnsi="Arial" w:cs="Arial"/>
-          <w:bCs/>
-          <w:sz w:val="20"/>
-          <w:szCs w:val="20"/>
-          <w:lang w:val="es-ES_tradnl"/>
-        </w:rPr>
-        <w:t>cancela ingreso de datos.</w:t>
+          <w:highlight w:val="yellow"/>
+          <w:lang w:val="es-ES_tradnl"/>
+        </w:rPr>
+      </w:pPr>
+      <w:r>
+        <w:rPr>
+          <w:rFonts w:ascii="Arial" w:hAnsi="Arial" w:cs="Arial"/>
+          <w:bCs/>
+          <w:sz w:val="20"/>
+          <w:szCs w:val="20"/>
+          <w:highlight w:val="yellow"/>
+          <w:lang w:val="es-ES_tradnl"/>
+        </w:rPr>
+        <w:t>El sistema cancela ingreso de datos.</w:t>
       </w:r>
     </w:p>
     <w:p>
@@ -3390,15 +3559,17 @@
           <w:bCs/>
           <w:sz w:val="20"/>
           <w:szCs w:val="20"/>
-          <w:lang w:val="es-ES_tradnl"/>
-        </w:rPr>
-      </w:pPr>
-      <w:r>
-        <w:rPr>
-          <w:rFonts w:ascii="Arial" w:hAnsi="Arial" w:cs="Arial"/>
-          <w:bCs/>
-          <w:sz w:val="20"/>
-          <w:szCs w:val="20"/>
+          <w:highlight w:val="yellow"/>
+          <w:lang w:val="es-ES_tradnl"/>
+        </w:rPr>
+      </w:pPr>
+      <w:r>
+        <w:rPr>
+          <w:rFonts w:ascii="Arial" w:hAnsi="Arial" w:cs="Arial"/>
+          <w:bCs/>
+          <w:sz w:val="20"/>
+          <w:szCs w:val="20"/>
+          <w:highlight w:val="yellow"/>
           <w:lang w:val="es-ES_tradnl"/>
         </w:rPr>
         <w:t>El sistema limpia datos de Pantalla</w:t>
@@ -3409,6 +3580,7 @@
           <w:bCs/>
           <w:sz w:val="20"/>
           <w:szCs w:val="20"/>
+          <w:highlight w:val="yellow"/>
           <w:lang w:val="es-ES_tradnl"/>
         </w:rPr>
         <w:t>.</w:t>
@@ -3419,6 +3591,7 @@
           <w:bCs/>
           <w:sz w:val="20"/>
           <w:szCs w:val="20"/>
+          <w:highlight w:val="yellow"/>
           <w:lang w:val="es-ES_tradnl"/>
         </w:rPr>
         <w:t xml:space="preserve"> </w:t>
@@ -3439,15 +3612,17 @@
           <w:bCs/>
           <w:sz w:val="20"/>
           <w:szCs w:val="20"/>
-          <w:lang w:val="es-ES_tradnl"/>
-        </w:rPr>
-      </w:pPr>
-      <w:r>
-        <w:rPr>
-          <w:rFonts w:ascii="Arial" w:hAnsi="Arial" w:cs="Arial"/>
-          <w:bCs/>
-          <w:sz w:val="20"/>
-          <w:szCs w:val="20"/>
+          <w:highlight w:val="yellow"/>
+          <w:lang w:val="es-ES_tradnl"/>
+        </w:rPr>
+      </w:pPr>
+      <w:r>
+        <w:rPr>
+          <w:rFonts w:ascii="Arial" w:hAnsi="Arial" w:cs="Arial"/>
+          <w:bCs/>
+          <w:sz w:val="20"/>
+          <w:szCs w:val="20"/>
+          <w:highlight w:val="yellow"/>
           <w:lang w:val="es-ES_tradnl"/>
         </w:rPr>
         <w:t>El sistema r</w:t>
@@ -3458,6 +3633,7 @@
           <w:bCs/>
           <w:sz w:val="20"/>
           <w:szCs w:val="20"/>
+          <w:highlight w:val="yellow"/>
           <w:lang w:val="es-ES_tradnl"/>
         </w:rPr>
         <w:t xml:space="preserve">egresa al paso </w:t>
@@ -3468,6 +3644,7 @@
           <w:bCs/>
           <w:sz w:val="20"/>
           <w:szCs w:val="20"/>
+          <w:highlight w:val="yellow"/>
           <w:lang w:val="es-ES_tradnl"/>
         </w:rPr>
         <w:t>3</w:t>
@@ -3478,26 +3655,18 @@
           <w:bCs/>
           <w:sz w:val="20"/>
           <w:szCs w:val="20"/>
-          <w:lang w:val="es-ES_tradnl"/>
-        </w:rPr>
-        <w:t>.3</w:t>
-      </w:r>
-      <w:r>
-        <w:rPr>
-          <w:rFonts w:ascii="Arial" w:hAnsi="Arial" w:cs="Arial"/>
-          <w:bCs/>
-          <w:sz w:val="20"/>
-          <w:szCs w:val="20"/>
-          <w:lang w:val="es-ES_tradnl"/>
-        </w:rPr>
-        <w:t>.</w:t>
-      </w:r>
-      <w:r>
-        <w:rPr>
-          <w:rFonts w:ascii="Arial" w:hAnsi="Arial" w:cs="Arial"/>
-          <w:bCs/>
-          <w:sz w:val="20"/>
-          <w:szCs w:val="20"/>
+          <w:highlight w:val="yellow"/>
+          <w:lang w:val="es-ES_tradnl"/>
+        </w:rPr>
+        <w:t>.3.</w:t>
+      </w:r>
+      <w:r>
+        <w:rPr>
+          <w:rFonts w:ascii="Arial" w:hAnsi="Arial" w:cs="Arial"/>
+          <w:bCs/>
+          <w:sz w:val="20"/>
+          <w:szCs w:val="20"/>
+          <w:highlight w:val="yellow"/>
           <w:lang w:val="es-ES_tradnl"/>
         </w:rPr>
         <w:t>1</w:t>
@@ -3508,6 +3677,7 @@
           <w:bCs/>
           <w:sz w:val="20"/>
           <w:szCs w:val="20"/>
+          <w:highlight w:val="yellow"/>
           <w:lang w:val="es-ES_tradnl"/>
         </w:rPr>
         <w:t xml:space="preserve"> del </w:t>
@@ -3518,6 +3688,7 @@
           <w:bCs/>
           <w:sz w:val="20"/>
           <w:szCs w:val="20"/>
+          <w:highlight w:val="yellow"/>
           <w:lang w:val="es-ES_tradnl"/>
         </w:rPr>
         <w:t>f</w:t>
@@ -3528,6 +3699,7 @@
           <w:bCs/>
           <w:sz w:val="20"/>
           <w:szCs w:val="20"/>
+          <w:highlight w:val="yellow"/>
           <w:lang w:val="es-ES_tradnl"/>
         </w:rPr>
         <w:t xml:space="preserve">lujo </w:t>
@@ -3538,6 +3710,7 @@
           <w:bCs/>
           <w:sz w:val="20"/>
           <w:szCs w:val="20"/>
+          <w:highlight w:val="yellow"/>
           <w:lang w:val="es-ES_tradnl"/>
         </w:rPr>
         <w:t>b</w:t>
@@ -3548,6 +3721,7 @@
           <w:bCs/>
           <w:sz w:val="20"/>
           <w:szCs w:val="20"/>
+          <w:highlight w:val="yellow"/>
           <w:lang w:val="es-ES_tradnl"/>
         </w:rPr>
         <w:t>ásico.</w:t>
@@ -3791,10 +3965,10 @@
         </w:rPr>
         <w:t>“</w:t>
       </w:r>
-      <w:commentRangeStart w:id="17"/>
       <w:commentRangeStart w:id="18"/>
       <w:commentRangeStart w:id="19"/>
       <w:commentRangeStart w:id="20"/>
+      <w:commentRangeStart w:id="21"/>
       <w:r>
         <w:rPr>
           <w:rFonts w:ascii="Arial" w:hAnsi="Arial" w:cs="Arial"/>
@@ -3839,36 +4013,36 @@
         </w:rPr>
         <w:t xml:space="preserve"> </w:t>
       </w:r>
-      <w:commentRangeEnd w:id="17"/>
+      <w:commentRangeEnd w:id="18"/>
       <w:r>
         <w:rPr>
           <w:rStyle w:val="Refdecomentario"/>
           <w:highlight w:val="yellow"/>
         </w:rPr>
-        <w:commentReference w:id="17"/>
-      </w:r>
-      <w:commentRangeEnd w:id="18"/>
+        <w:commentReference w:id="18"/>
+      </w:r>
+      <w:commentRangeEnd w:id="19"/>
       <w:r>
         <w:rPr>
           <w:rStyle w:val="Refdecomentario"/>
           <w:highlight w:val="yellow"/>
         </w:rPr>
-        <w:commentReference w:id="18"/>
-      </w:r>
-      <w:commentRangeEnd w:id="19"/>
+        <w:commentReference w:id="19"/>
+      </w:r>
+      <w:commentRangeEnd w:id="20"/>
       <w:r>
         <w:rPr>
           <w:rStyle w:val="Refdecomentario"/>
           <w:highlight w:val="yellow"/>
         </w:rPr>
-        <w:commentReference w:id="19"/>
-      </w:r>
-      <w:commentRangeEnd w:id="20"/>
+        <w:commentReference w:id="20"/>
+      </w:r>
+      <w:commentRangeEnd w:id="21"/>
       <w:r>
         <w:rPr>
           <w:rStyle w:val="Refdecomentario"/>
         </w:rPr>
-        <w:commentReference w:id="20"/>
+        <w:commentReference w:id="21"/>
       </w:r>
     </w:p>
     <w:p>
@@ -4086,26 +4260,44 @@
       <w:pPr>
         <w:pStyle w:val="FlujoAlterno"/>
         <w:ind w:left="360"/>
-      </w:pPr>
-      <w:r>
+        <w:rPr>
+          <w:highlight w:val="yellow"/>
+        </w:rPr>
+      </w:pPr>
+      <w:r>
+        <w:rPr>
+          <w:highlight w:val="yellow"/>
+        </w:rPr>
         <w:t>[FA</w:t>
       </w:r>
       <w:r>
+        <w:rPr>
+          <w:highlight w:val="yellow"/>
+        </w:rPr>
         <w:t>0</w:t>
       </w:r>
       <w:r>
+        <w:rPr>
+          <w:highlight w:val="yellow"/>
+        </w:rPr>
         <w:t xml:space="preserve">4] </w:t>
       </w:r>
       <w:r>
+        <w:rPr>
+          <w:highlight w:val="yellow"/>
+        </w:rPr>
         <w:t xml:space="preserve">Cancelar Cambio de Estado </w:t>
       </w:r>
-      <w:commentRangeStart w:id="21"/>
       <w:commentRangeStart w:id="22"/>
       <w:commentRangeStart w:id="23"/>
-      <w:r>
+      <w:commentRangeStart w:id="24"/>
+      <w:r>
+        <w:rPr>
+          <w:highlight w:val="yellow"/>
+        </w:rPr>
         <w:t>Inactivo</w:t>
       </w:r>
-      <w:commentRangeEnd w:id="21"/>
+      <w:commentRangeEnd w:id="22"/>
       <w:r>
         <w:rPr>
           <w:rStyle w:val="Refdecomentario"/>
@@ -4114,10 +4306,11 @@
           <w:bCs w:val="0"/>
           <w:noProof w:val="0"/>
           <w:kern w:val="0"/>
-        </w:rPr>
-        <w:commentReference w:id="21"/>
-      </w:r>
-      <w:commentRangeEnd w:id="22"/>
+          <w:highlight w:val="yellow"/>
+        </w:rPr>
+        <w:commentReference w:id="22"/>
+      </w:r>
+      <w:commentRangeEnd w:id="23"/>
       <w:r>
         <w:rPr>
           <w:rStyle w:val="Refdecomentario"/>
@@ -4126,10 +4319,11 @@
           <w:bCs w:val="0"/>
           <w:noProof w:val="0"/>
           <w:kern w:val="0"/>
-        </w:rPr>
-        <w:commentReference w:id="22"/>
-      </w:r>
-      <w:commentRangeEnd w:id="23"/>
+          <w:highlight w:val="yellow"/>
+        </w:rPr>
+        <w:commentReference w:id="23"/>
+      </w:r>
+      <w:commentRangeEnd w:id="24"/>
       <w:r>
         <w:rPr>
           <w:rStyle w:val="Refdecomentario"/>
@@ -4138,8 +4332,9 @@
           <w:bCs w:val="0"/>
           <w:noProof w:val="0"/>
           <w:kern w:val="0"/>
-        </w:rPr>
-        <w:commentReference w:id="23"/>
+          <w:highlight w:val="yellow"/>
+        </w:rPr>
+        <w:commentReference w:id="24"/>
       </w:r>
     </w:p>
     <w:p>
@@ -4157,15 +4352,17 @@
           <w:bCs/>
           <w:sz w:val="20"/>
           <w:szCs w:val="20"/>
-          <w:lang w:val="es-ES_tradnl"/>
-        </w:rPr>
-      </w:pPr>
-      <w:r>
-        <w:rPr>
-          <w:rFonts w:ascii="Arial" w:hAnsi="Arial" w:cs="Arial"/>
-          <w:bCs/>
-          <w:sz w:val="20"/>
-          <w:szCs w:val="20"/>
+          <w:highlight w:val="yellow"/>
+          <w:lang w:val="es-ES_tradnl"/>
+        </w:rPr>
+      </w:pPr>
+      <w:r>
+        <w:rPr>
+          <w:rFonts w:ascii="Arial" w:hAnsi="Arial" w:cs="Arial"/>
+          <w:bCs/>
+          <w:sz w:val="20"/>
+          <w:szCs w:val="20"/>
+          <w:highlight w:val="yellow"/>
           <w:lang w:val="es-ES_tradnl"/>
         </w:rPr>
         <w:t>El sistema cancela la actualización de datos.</w:t>
@@ -4186,15 +4383,17 @@
           <w:bCs/>
           <w:sz w:val="20"/>
           <w:szCs w:val="20"/>
-          <w:lang w:val="es-ES_tradnl"/>
-        </w:rPr>
-      </w:pPr>
-      <w:r>
-        <w:rPr>
-          <w:rFonts w:ascii="Arial" w:hAnsi="Arial" w:cs="Arial"/>
-          <w:bCs/>
-          <w:sz w:val="20"/>
-          <w:szCs w:val="20"/>
+          <w:highlight w:val="yellow"/>
+          <w:lang w:val="es-ES_tradnl"/>
+        </w:rPr>
+      </w:pPr>
+      <w:r>
+        <w:rPr>
+          <w:rFonts w:ascii="Arial" w:hAnsi="Arial" w:cs="Arial"/>
+          <w:bCs/>
+          <w:sz w:val="20"/>
+          <w:szCs w:val="20"/>
+          <w:highlight w:val="yellow"/>
           <w:lang w:val="es-ES_tradnl"/>
         </w:rPr>
         <w:t>El sistema limpia datos de Pantalla</w:t>
@@ -4205,6 +4404,7 @@
           <w:bCs/>
           <w:sz w:val="20"/>
           <w:szCs w:val="20"/>
+          <w:highlight w:val="yellow"/>
           <w:lang w:val="es-ES_tradnl"/>
         </w:rPr>
         <w:t>.</w:t>
@@ -4215,6 +4415,7 @@
           <w:bCs/>
           <w:sz w:val="20"/>
           <w:szCs w:val="20"/>
+          <w:highlight w:val="yellow"/>
           <w:lang w:val="es-ES_tradnl"/>
         </w:rPr>
         <w:t xml:space="preserve"> </w:t>
@@ -4235,15 +4436,17 @@
           <w:bCs/>
           <w:sz w:val="20"/>
           <w:szCs w:val="20"/>
-          <w:lang w:val="es-ES_tradnl"/>
-        </w:rPr>
-      </w:pPr>
-      <w:r>
-        <w:rPr>
-          <w:rFonts w:ascii="Arial" w:hAnsi="Arial" w:cs="Arial"/>
-          <w:bCs/>
-          <w:sz w:val="20"/>
-          <w:szCs w:val="20"/>
+          <w:highlight w:val="yellow"/>
+          <w:lang w:val="es-ES_tradnl"/>
+        </w:rPr>
+      </w:pPr>
+      <w:r>
+        <w:rPr>
+          <w:rFonts w:ascii="Arial" w:hAnsi="Arial" w:cs="Arial"/>
+          <w:bCs/>
+          <w:sz w:val="20"/>
+          <w:szCs w:val="20"/>
+          <w:highlight w:val="yellow"/>
           <w:lang w:val="es-ES_tradnl"/>
         </w:rPr>
         <w:t xml:space="preserve">El sistema regresa al paso </w:t>
@@ -4254,6 +4457,7 @@
           <w:bCs/>
           <w:sz w:val="20"/>
           <w:szCs w:val="20"/>
+          <w:highlight w:val="yellow"/>
           <w:lang w:val="es-ES_tradnl"/>
         </w:rPr>
         <w:t>3</w:t>
@@ -4264,6 +4468,7 @@
           <w:bCs/>
           <w:sz w:val="20"/>
           <w:szCs w:val="20"/>
+          <w:highlight w:val="yellow"/>
           <w:lang w:val="es-ES_tradnl"/>
         </w:rPr>
         <w:t>.3.1 del flujo básico.</w:t>
@@ -4511,12 +4716,12 @@
       </w:pPr>
     </w:p>
     <w:sectPr>
-      <w:headerReference w:type="even" r:id="rId15"/>
-      <w:headerReference w:type="default" r:id="rId16"/>
-      <w:footerReference w:type="even" r:id="rId17"/>
-      <w:footerReference w:type="default" r:id="rId18"/>
-      <w:headerReference w:type="first" r:id="rId19"/>
-      <w:footerReference w:type="first" r:id="rId20"/>
+      <w:headerReference w:type="even" r:id="rId13"/>
+      <w:headerReference w:type="default" r:id="rId14"/>
+      <w:footerReference w:type="even" r:id="rId15"/>
+      <w:footerReference w:type="default" r:id="rId16"/>
+      <w:headerReference w:type="first" r:id="rId17"/>
+      <w:footerReference w:type="first" r:id="rId18"/>
       <w:pgSz w:w="11906" w:h="16838"/>
       <w:pgMar w:top="291" w:right="1701" w:bottom="1417" w:left="1701" w:header="283" w:footer="283" w:gutter="0"/>
       <w:pgBorders w:offsetFrom="page">
@@ -4530,7 +4735,7 @@
 </file>
 
 <file path=word/comments.xml><?xml version="1.0" encoding="utf-8"?>
-<w:comments xmlns:wpc="http://schemas.microsoft.com/office/word/2010/wordprocessingCanvas" xmlns:cx="http://schemas.microsoft.com/office/drawing/2014/chartex" xmlns:cx1="http://schemas.microsoft.com/office/drawing/2015/9/8/chartex" xmlns:cx2="http://schemas.microsoft.com/office/drawing/2015/10/21/chartex" xmlns:cx3="http://schemas.microsoft.com/office/drawing/2016/5/9/chartex" xmlns:cx4="http://schemas.microsoft.com/office/drawing/2016/5/10/chartex" xmlns:cx5="http://schemas.microsoft.com/office/drawing/2016/5/11/chartex" xmlns:cx6="http://schemas.microsoft.com/office/drawing/2016/5/12/chartex" xmlns:cx7="http://schemas.microsoft.com/office/drawing/2016/5/13/chartex" xmlns:cx8="http://schemas.microsoft.com/office/drawing/2016/5/14/chartex" xmlns:mc="http://schemas.openxmlformats.org/markup-compatibility/2006" xmlns:aink="http://schemas.microsoft.com/office/drawing/2016/ink" xmlns:am3d="http://schemas.microsoft.com/office/drawing/2017/model3d" xmlns:o="urn:schemas-microsoft-com:office:office" xmlns:r="http://schemas.openxmlformats.org/officeDocument/2006/relationships" xmlns:m="http://schemas.openxmlformats.org/officeDocument/2006/math" xmlns:v="urn:schemas-microsoft-com:vml" xmlns:wp14="http://schemas.microsoft.com/office/word/2010/wordprocessingDrawing" xmlns:wp="http://schemas.openxmlformats.org/drawingml/2006/wordprocessingDrawing" xmlns:w10="urn:schemas-microsoft-com:office:word" xmlns:w="http://schemas.openxmlformats.org/wordprocessingml/2006/main" xmlns:w14="http://schemas.microsoft.com/office/word/2010/wordml" xmlns:w15="http://schemas.microsoft.com/office/word/2012/wordml" xmlns:w16cex="http://schemas.microsoft.com/office/word/2018/wordml/cex" xmlns:w16cid="http://schemas.microsoft.com/office/word/2016/wordml/cid" xmlns:w16="http://schemas.microsoft.com/office/word/2018/wordml" xmlns:w16se="http://schemas.microsoft.com/office/word/2015/wordml/symex" xmlns:wpg="http://schemas.microsoft.com/office/word/2010/wordprocessingGroup" xmlns:wpi="http://schemas.microsoft.com/office/word/2010/wordprocessingInk" xmlns:wne="http://schemas.microsoft.com/office/word/2006/wordml" xmlns:wps="http://schemas.microsoft.com/office/word/2010/wordprocessingShape" mc:Ignorable="w14 w15 w16se w16cid w16 w16cex wp14">
+<w:comments xmlns:wpc="http://schemas.microsoft.com/office/word/2010/wordprocessingCanvas" xmlns:cx="http://schemas.microsoft.com/office/drawing/2014/chartex" xmlns:mc="http://schemas.openxmlformats.org/markup-compatibility/2006" xmlns:o="urn:schemas-microsoft-com:office:office" xmlns:r="http://schemas.openxmlformats.org/officeDocument/2006/relationships" xmlns:m="http://schemas.openxmlformats.org/officeDocument/2006/math" xmlns:v="urn:schemas-microsoft-com:vml" xmlns:wp14="http://schemas.microsoft.com/office/word/2010/wordprocessingDrawing" xmlns:wp="http://schemas.openxmlformats.org/drawingml/2006/wordprocessingDrawing" xmlns:w10="urn:schemas-microsoft-com:office:word" xmlns:w="http://schemas.openxmlformats.org/wordprocessingml/2006/main" xmlns:w14="http://schemas.microsoft.com/office/word/2010/wordml" xmlns:w15="http://schemas.microsoft.com/office/word/2012/wordml" xmlns:w16se="http://schemas.microsoft.com/office/word/2015/wordml/symex" xmlns:wpg="http://schemas.microsoft.com/office/word/2010/wordprocessingGroup" xmlns:wpi="http://schemas.microsoft.com/office/word/2010/wordprocessingInk" xmlns:wne="http://schemas.microsoft.com/office/word/2006/wordml" xmlns:wps="http://schemas.microsoft.com/office/word/2010/wordprocessingShape" mc:Ignorable="w14 w15 w16se wp14">
   <w:comment w:id="1" w:author="Elio Raymundo" w:date="2020-08-22T13:06:00Z" w:initials="ER">
     <w:p>
       <w:pPr>
@@ -4603,7 +4808,7 @@
       </w:r>
     </w:p>
   </w:comment>
-  <w:comment w:id="7" w:author="Elio Raymundo" w:date="2020-08-18T20:43:00Z" w:initials="ER">
+  <w:comment w:id="8" w:author="Elio Raymundo" w:date="2020-08-18T20:43:00Z" w:initials="ER">
     <w:p>
       <w:pPr>
         <w:pStyle w:val="Textocomentario"/>
@@ -4622,7 +4827,7 @@
       </w:r>
     </w:p>
   </w:comment>
-  <w:comment w:id="8" w:author="Ramirez Colindres, Edy Rigoberto" w:date="2020-08-24T08:36:00Z" w:initials="ER">
+  <w:comment w:id="9" w:author="Ramirez Colindres, Edy Rigoberto" w:date="2020-08-24T08:36:00Z" w:initials="ER">
     <w:p>
       <w:pPr>
         <w:pStyle w:val="Textocomentario"/>
@@ -4638,7 +4843,7 @@
       </w:r>
     </w:p>
   </w:comment>
-  <w:comment w:id="11" w:author="Elio Raymundo" w:date="2020-08-18T20:42:00Z" w:initials="ER">
+  <w:comment w:id="12" w:author="Elio Raymundo" w:date="2020-08-18T20:42:00Z" w:initials="ER">
     <w:p>
       <w:pPr>
         <w:pStyle w:val="Textocomentario"/>
@@ -4654,7 +4859,7 @@
       </w:r>
     </w:p>
   </w:comment>
-  <w:comment w:id="12" w:author="Ramirez Colindres, Edy Rigoberto" w:date="2020-08-24T08:36:00Z" w:initials="ER">
+  <w:comment w:id="13" w:author="Ramirez Colindres, Edy Rigoberto" w:date="2020-08-24T08:36:00Z" w:initials="ER">
     <w:p>
       <w:pPr>
         <w:pStyle w:val="Textocomentario"/>
@@ -4670,7 +4875,7 @@
       </w:r>
     </w:p>
   </w:comment>
-  <w:comment w:id="15" w:author="Elio Raymundo" w:date="2020-08-19T19:00:00Z" w:initials="ER">
+  <w:comment w:id="16" w:author="Elio Raymundo" w:date="2020-08-19T19:00:00Z" w:initials="ER">
     <w:p>
       <w:pPr>
         <w:pStyle w:val="Textocomentario"/>
@@ -4686,7 +4891,7 @@
       </w:r>
     </w:p>
   </w:comment>
-  <w:comment w:id="16" w:author="Ramirez Colindres, Edy Rigoberto" w:date="2020-08-24T08:36:00Z" w:initials="ER">
+  <w:comment w:id="17" w:author="Ramirez Colindres, Edy Rigoberto" w:date="2020-08-24T08:36:00Z" w:initials="ER">
     <w:p>
       <w:pPr>
         <w:pStyle w:val="Textocomentario"/>
@@ -4702,7 +4907,7 @@
       </w:r>
     </w:p>
   </w:comment>
-  <w:comment w:id="17" w:author="Elio Raymundo" w:date="2020-08-19T19:02:00Z" w:initials="ER">
+  <w:comment w:id="18" w:author="Elio Raymundo" w:date="2020-08-19T19:02:00Z" w:initials="ER">
     <w:p>
       <w:pPr>
         <w:pStyle w:val="Textocomentario"/>
@@ -4718,7 +4923,7 @@
       </w:r>
     </w:p>
   </w:comment>
-  <w:comment w:id="18" w:author="Ramirez Colindres, Edy Rigoberto" w:date="2020-08-24T08:37:00Z" w:initials="ER">
+  <w:comment w:id="19" w:author="Ramirez Colindres, Edy Rigoberto" w:date="2020-08-24T08:37:00Z" w:initials="ER">
     <w:p>
       <w:pPr>
         <w:pStyle w:val="Textocomentario"/>
@@ -4734,7 +4939,7 @@
       </w:r>
     </w:p>
   </w:comment>
-  <w:comment w:id="19" w:author="Elio Raymundo" w:date="2020-08-25T16:07:00Z" w:initials="ER">
+  <w:comment w:id="20" w:author="Elio Raymundo" w:date="2020-08-25T16:07:00Z" w:initials="ER">
     <w:p>
       <w:pPr>
         <w:pStyle w:val="Textocomentario"/>
@@ -4750,7 +4955,7 @@
       </w:r>
     </w:p>
   </w:comment>
-  <w:comment w:id="20" w:author="Ramirez Colindres, Edy Rigoberto [2]" w:date="2020-09-05T00:02:00Z" w:initials="ER">
+  <w:comment w:id="21" w:author="Ramirez Colindres, Edy Rigoberto" w:date="2020-09-05T00:02:00Z" w:initials="ER">
     <w:p>
       <w:pPr>
         <w:pStyle w:val="Textocomentario"/>
@@ -4774,7 +4979,7 @@
       </w:r>
     </w:p>
   </w:comment>
-  <w:comment w:id="21" w:author="Elio Raymundo" w:date="2020-08-19T18:55:00Z" w:initials="ER">
+  <w:comment w:id="22" w:author="Elio Raymundo" w:date="2020-08-19T18:55:00Z" w:initials="ER">
     <w:p>
       <w:pPr>
         <w:pStyle w:val="Textocomentario"/>
@@ -4808,7 +5013,7 @@
       </w:r>
     </w:p>
   </w:comment>
-  <w:comment w:id="22" w:author="Ramirez Colindres, Edy Rigoberto" w:date="2020-08-24T08:38:00Z" w:initials="ER">
+  <w:comment w:id="23" w:author="Ramirez Colindres, Edy Rigoberto" w:date="2020-08-24T08:38:00Z" w:initials="ER">
     <w:p>
       <w:pPr>
         <w:pStyle w:val="Textocomentario"/>
@@ -4824,7 +5029,7 @@
       </w:r>
     </w:p>
   </w:comment>
-  <w:comment w:id="23" w:author="Ramirez Colindres, Edy Rigoberto [3]" w:date="2020-09-05T00:03:00Z" w:initials="ER">
+  <w:comment w:id="24" w:author="Ramirez Colindres, Edy Rigoberto" w:date="2020-09-05T00:03:00Z" w:initials="ER">
     <w:p>
       <w:pPr>
         <w:pStyle w:val="Textocomentario"/>
@@ -4841,7 +5046,7 @@
 </file>
 
 <file path=word/commentsExtended.xml><?xml version="1.0" encoding="utf-8"?>
-<w15:commentsEx xmlns:wpc="http://schemas.microsoft.com/office/word/2010/wordprocessingCanvas" xmlns:cx="http://schemas.microsoft.com/office/drawing/2014/chartex" xmlns:cx1="http://schemas.microsoft.com/office/drawing/2015/9/8/chartex" xmlns:cx2="http://schemas.microsoft.com/office/drawing/2015/10/21/chartex" xmlns:cx3="http://schemas.microsoft.com/office/drawing/2016/5/9/chartex" xmlns:cx4="http://schemas.microsoft.com/office/drawing/2016/5/10/chartex" xmlns:cx5="http://schemas.microsoft.com/office/drawing/2016/5/11/chartex" xmlns:cx6="http://schemas.microsoft.com/office/drawing/2016/5/12/chartex" xmlns:cx7="http://schemas.microsoft.com/office/drawing/2016/5/13/chartex" xmlns:cx8="http://schemas.microsoft.com/office/drawing/2016/5/14/chartex" xmlns:mc="http://schemas.openxmlformats.org/markup-compatibility/2006" xmlns:aink="http://schemas.microsoft.com/office/drawing/2016/ink" xmlns:am3d="http://schemas.microsoft.com/office/drawing/2017/model3d" xmlns:o="urn:schemas-microsoft-com:office:office" xmlns:r="http://schemas.openxmlformats.org/officeDocument/2006/relationships" xmlns:m="http://schemas.openxmlformats.org/officeDocument/2006/math" xmlns:v="urn:schemas-microsoft-com:vml" xmlns:wp14="http://schemas.microsoft.com/office/word/2010/wordprocessingDrawing" xmlns:wp="http://schemas.openxmlformats.org/drawingml/2006/wordprocessingDrawing" xmlns:w10="urn:schemas-microsoft-com:office:word" xmlns:w="http://schemas.openxmlformats.org/wordprocessingml/2006/main" xmlns:w14="http://schemas.microsoft.com/office/word/2010/wordml" xmlns:w15="http://schemas.microsoft.com/office/word/2012/wordml" xmlns:w16cex="http://schemas.microsoft.com/office/word/2018/wordml/cex" xmlns:w16cid="http://schemas.microsoft.com/office/word/2016/wordml/cid" xmlns:w16="http://schemas.microsoft.com/office/word/2018/wordml" xmlns:w16se="http://schemas.microsoft.com/office/word/2015/wordml/symex" xmlns:wpg="http://schemas.microsoft.com/office/word/2010/wordprocessingGroup" xmlns:wpi="http://schemas.microsoft.com/office/word/2010/wordprocessingInk" xmlns:wne="http://schemas.microsoft.com/office/word/2006/wordml" xmlns:wps="http://schemas.microsoft.com/office/word/2010/wordprocessingShape" mc:Ignorable="w14 w15 w16se w16cid w16 w16cex wp14">
+<w15:commentsEx xmlns:wpc="http://schemas.microsoft.com/office/word/2010/wordprocessingCanvas" xmlns:cx="http://schemas.microsoft.com/office/drawing/2014/chartex" xmlns:mc="http://schemas.openxmlformats.org/markup-compatibility/2006" xmlns:o="urn:schemas-microsoft-com:office:office" xmlns:r="http://schemas.openxmlformats.org/officeDocument/2006/relationships" xmlns:m="http://schemas.openxmlformats.org/officeDocument/2006/math" xmlns:v="urn:schemas-microsoft-com:vml" xmlns:wp14="http://schemas.microsoft.com/office/word/2010/wordprocessingDrawing" xmlns:wp="http://schemas.openxmlformats.org/drawingml/2006/wordprocessingDrawing" xmlns:w10="urn:schemas-microsoft-com:office:word" xmlns:w="http://schemas.openxmlformats.org/wordprocessingml/2006/main" xmlns:w14="http://schemas.microsoft.com/office/word/2010/wordml" xmlns:w15="http://schemas.microsoft.com/office/word/2012/wordml" xmlns:w16se="http://schemas.microsoft.com/office/word/2015/wordml/symex" xmlns:wpg="http://schemas.microsoft.com/office/word/2010/wordprocessingGroup" xmlns:wpi="http://schemas.microsoft.com/office/word/2010/wordprocessingInk" xmlns:wne="http://schemas.microsoft.com/office/word/2006/wordml" xmlns:wps="http://schemas.microsoft.com/office/word/2010/wordprocessingShape" mc:Ignorable="w14 w15 w16se wp14">
   <w15:commentEx w15:paraId="159A8DDF" w15:done="0"/>
   <w15:commentEx w15:paraId="1735DFBA" w15:paraIdParent="159A8DDF" w15:done="0"/>
   <w15:commentEx w15:paraId="406D9FF6" w15:done="0"/>
@@ -4899,7 +5104,7 @@
 </file>
 
 <file path=word/endnotes.xml><?xml version="1.0" encoding="utf-8"?>
-<w:endnotes xmlns:wpc="http://schemas.microsoft.com/office/word/2010/wordprocessingCanvas" xmlns:cx="http://schemas.microsoft.com/office/drawing/2014/chartex" xmlns:cx1="http://schemas.microsoft.com/office/drawing/2015/9/8/chartex" xmlns:cx2="http://schemas.microsoft.com/office/drawing/2015/10/21/chartex" xmlns:cx3="http://schemas.microsoft.com/office/drawing/2016/5/9/chartex" xmlns:cx4="http://schemas.microsoft.com/office/drawing/2016/5/10/chartex" xmlns:cx5="http://schemas.microsoft.com/office/drawing/2016/5/11/chartex" xmlns:cx6="http://schemas.microsoft.com/office/drawing/2016/5/12/chartex" xmlns:cx7="http://schemas.microsoft.com/office/drawing/2016/5/13/chartex" xmlns:cx8="http://schemas.microsoft.com/office/drawing/2016/5/14/chartex" xmlns:mc="http://schemas.openxmlformats.org/markup-compatibility/2006" xmlns:aink="http://schemas.microsoft.com/office/drawing/2016/ink" xmlns:am3d="http://schemas.microsoft.com/office/drawing/2017/model3d" xmlns:o="urn:schemas-microsoft-com:office:office" xmlns:r="http://schemas.openxmlformats.org/officeDocument/2006/relationships" xmlns:m="http://schemas.openxmlformats.org/officeDocument/2006/math" xmlns:v="urn:schemas-microsoft-com:vml" xmlns:wp14="http://schemas.microsoft.com/office/word/2010/wordprocessingDrawing" xmlns:wp="http://schemas.openxmlformats.org/drawingml/2006/wordprocessingDrawing" xmlns:w10="urn:schemas-microsoft-com:office:word" xmlns:w="http://schemas.openxmlformats.org/wordprocessingml/2006/main" xmlns:w14="http://schemas.microsoft.com/office/word/2010/wordml" xmlns:w15="http://schemas.microsoft.com/office/word/2012/wordml" xmlns:w16cex="http://schemas.microsoft.com/office/word/2018/wordml/cex" xmlns:w16cid="http://schemas.microsoft.com/office/word/2016/wordml/cid" xmlns:w16="http://schemas.microsoft.com/office/word/2018/wordml" xmlns:w16se="http://schemas.microsoft.com/office/word/2015/wordml/symex" xmlns:wpg="http://schemas.microsoft.com/office/word/2010/wordprocessingGroup" xmlns:wpi="http://schemas.microsoft.com/office/word/2010/wordprocessingInk" xmlns:wne="http://schemas.microsoft.com/office/word/2006/wordml" xmlns:wps="http://schemas.microsoft.com/office/word/2010/wordprocessingShape" mc:Ignorable="w14 w15 w16se w16cid w16 w16cex wp14">
+<w:endnotes xmlns:wpc="http://schemas.microsoft.com/office/word/2010/wordprocessingCanvas" xmlns:cx="http://schemas.microsoft.com/office/drawing/2014/chartex" xmlns:mc="http://schemas.openxmlformats.org/markup-compatibility/2006" xmlns:o="urn:schemas-microsoft-com:office:office" xmlns:r="http://schemas.openxmlformats.org/officeDocument/2006/relationships" xmlns:m="http://schemas.openxmlformats.org/officeDocument/2006/math" xmlns:v="urn:schemas-microsoft-com:vml" xmlns:wp14="http://schemas.microsoft.com/office/word/2010/wordprocessingDrawing" xmlns:wp="http://schemas.openxmlformats.org/drawingml/2006/wordprocessingDrawing" xmlns:w10="urn:schemas-microsoft-com:office:word" xmlns:w="http://schemas.openxmlformats.org/wordprocessingml/2006/main" xmlns:w14="http://schemas.microsoft.com/office/word/2010/wordml" xmlns:w15="http://schemas.microsoft.com/office/word/2012/wordml" xmlns:w16se="http://schemas.microsoft.com/office/word/2015/wordml/symex" xmlns:wpg="http://schemas.microsoft.com/office/word/2010/wordprocessingGroup" xmlns:wpi="http://schemas.microsoft.com/office/word/2010/wordprocessingInk" xmlns:wne="http://schemas.microsoft.com/office/word/2006/wordml" xmlns:wps="http://schemas.microsoft.com/office/word/2010/wordprocessingShape" mc:Ignorable="w14 w15 w16se wp14">
   <w:endnote w:type="separator" w:id="-1">
     <w:p>
       <w:r>
@@ -4918,7 +5123,7 @@
 </file>
 
 <file path=word/footer1.xml><?xml version="1.0" encoding="utf-8"?>
-<w:ftr xmlns:wpc="http://schemas.microsoft.com/office/word/2010/wordprocessingCanvas" xmlns:cx="http://schemas.microsoft.com/office/drawing/2014/chartex" xmlns:cx1="http://schemas.microsoft.com/office/drawing/2015/9/8/chartex" xmlns:cx2="http://schemas.microsoft.com/office/drawing/2015/10/21/chartex" xmlns:cx3="http://schemas.microsoft.com/office/drawing/2016/5/9/chartex" xmlns:cx4="http://schemas.microsoft.com/office/drawing/2016/5/10/chartex" xmlns:cx5="http://schemas.microsoft.com/office/drawing/2016/5/11/chartex" xmlns:cx6="http://schemas.microsoft.com/office/drawing/2016/5/12/chartex" xmlns:cx7="http://schemas.microsoft.com/office/drawing/2016/5/13/chartex" xmlns:cx8="http://schemas.microsoft.com/office/drawing/2016/5/14/chartex" xmlns:mc="http://schemas.openxmlformats.org/markup-compatibility/2006" xmlns:aink="http://schemas.microsoft.com/office/drawing/2016/ink" xmlns:am3d="http://schemas.microsoft.com/office/drawing/2017/model3d" xmlns:o="urn:schemas-microsoft-com:office:office" xmlns:r="http://schemas.openxmlformats.org/officeDocument/2006/relationships" xmlns:m="http://schemas.openxmlformats.org/officeDocument/2006/math" xmlns:v="urn:schemas-microsoft-com:vml" xmlns:wp14="http://schemas.microsoft.com/office/word/2010/wordprocessingDrawing" xmlns:wp="http://schemas.openxmlformats.org/drawingml/2006/wordprocessingDrawing" xmlns:w10="urn:schemas-microsoft-com:office:word" xmlns:w="http://schemas.openxmlformats.org/wordprocessingml/2006/main" xmlns:w14="http://schemas.microsoft.com/office/word/2010/wordml" xmlns:w15="http://schemas.microsoft.com/office/word/2012/wordml" xmlns:w16cex="http://schemas.microsoft.com/office/word/2018/wordml/cex" xmlns:w16cid="http://schemas.microsoft.com/office/word/2016/wordml/cid" xmlns:w16="http://schemas.microsoft.com/office/word/2018/wordml" xmlns:w16se="http://schemas.microsoft.com/office/word/2015/wordml/symex" xmlns:wpg="http://schemas.microsoft.com/office/word/2010/wordprocessingGroup" xmlns:wpi="http://schemas.microsoft.com/office/word/2010/wordprocessingInk" xmlns:wne="http://schemas.microsoft.com/office/word/2006/wordml" xmlns:wps="http://schemas.microsoft.com/office/word/2010/wordprocessingShape" mc:Ignorable="w14 w15 w16se w16cid w16 w16cex wp14">
+<w:ftr xmlns:wpc="http://schemas.microsoft.com/office/word/2010/wordprocessingCanvas" xmlns:cx="http://schemas.microsoft.com/office/drawing/2014/chartex" xmlns:mc="http://schemas.openxmlformats.org/markup-compatibility/2006" xmlns:o="urn:schemas-microsoft-com:office:office" xmlns:r="http://schemas.openxmlformats.org/officeDocument/2006/relationships" xmlns:m="http://schemas.openxmlformats.org/officeDocument/2006/math" xmlns:v="urn:schemas-microsoft-com:vml" xmlns:wp14="http://schemas.microsoft.com/office/word/2010/wordprocessingDrawing" xmlns:wp="http://schemas.openxmlformats.org/drawingml/2006/wordprocessingDrawing" xmlns:w10="urn:schemas-microsoft-com:office:word" xmlns:w="http://schemas.openxmlformats.org/wordprocessingml/2006/main" xmlns:w14="http://schemas.microsoft.com/office/word/2010/wordml" xmlns:w15="http://schemas.microsoft.com/office/word/2012/wordml" xmlns:w16se="http://schemas.microsoft.com/office/word/2015/wordml/symex" xmlns:wpg="http://schemas.microsoft.com/office/word/2010/wordprocessingGroup" xmlns:wpi="http://schemas.microsoft.com/office/word/2010/wordprocessingInk" xmlns:wne="http://schemas.microsoft.com/office/word/2006/wordml" xmlns:wps="http://schemas.microsoft.com/office/word/2010/wordprocessingShape" mc:Ignorable="w14 w15 w16se wp14">
   <w:p>
     <w:pPr>
       <w:pStyle w:val="Piedepgina"/>
@@ -4928,7 +5133,7 @@
 </file>
 
 <file path=word/footer2.xml><?xml version="1.0" encoding="utf-8"?>
-<w:ftr xmlns:wpc="http://schemas.microsoft.com/office/word/2010/wordprocessingCanvas" xmlns:cx="http://schemas.microsoft.com/office/drawing/2014/chartex" xmlns:cx1="http://schemas.microsoft.com/office/drawing/2015/9/8/chartex" xmlns:cx2="http://schemas.microsoft.com/office/drawing/2015/10/21/chartex" xmlns:cx3="http://schemas.microsoft.com/office/drawing/2016/5/9/chartex" xmlns:cx4="http://schemas.microsoft.com/office/drawing/2016/5/10/chartex" xmlns:cx5="http://schemas.microsoft.com/office/drawing/2016/5/11/chartex" xmlns:cx6="http://schemas.microsoft.com/office/drawing/2016/5/12/chartex" xmlns:cx7="http://schemas.microsoft.com/office/drawing/2016/5/13/chartex" xmlns:cx8="http://schemas.microsoft.com/office/drawing/2016/5/14/chartex" xmlns:mc="http://schemas.openxmlformats.org/markup-compatibility/2006" xmlns:aink="http://schemas.microsoft.com/office/drawing/2016/ink" xmlns:am3d="http://schemas.microsoft.com/office/drawing/2017/model3d" xmlns:o="urn:schemas-microsoft-com:office:office" xmlns:r="http://schemas.openxmlformats.org/officeDocument/2006/relationships" xmlns:m="http://schemas.openxmlformats.org/officeDocument/2006/math" xmlns:v="urn:schemas-microsoft-com:vml" xmlns:wp14="http://schemas.microsoft.com/office/word/2010/wordprocessingDrawing" xmlns:wp="http://schemas.openxmlformats.org/drawingml/2006/wordprocessingDrawing" xmlns:w10="urn:schemas-microsoft-com:office:word" xmlns:w="http://schemas.openxmlformats.org/wordprocessingml/2006/main" xmlns:w14="http://schemas.microsoft.com/office/word/2010/wordml" xmlns:w15="http://schemas.microsoft.com/office/word/2012/wordml" xmlns:w16cex="http://schemas.microsoft.com/office/word/2018/wordml/cex" xmlns:w16cid="http://schemas.microsoft.com/office/word/2016/wordml/cid" xmlns:w16="http://schemas.microsoft.com/office/word/2018/wordml" xmlns:w16se="http://schemas.microsoft.com/office/word/2015/wordml/symex" xmlns:wpg="http://schemas.microsoft.com/office/word/2010/wordprocessingGroup" xmlns:wpi="http://schemas.microsoft.com/office/word/2010/wordprocessingInk" xmlns:wne="http://schemas.microsoft.com/office/word/2006/wordml" xmlns:wps="http://schemas.microsoft.com/office/word/2010/wordprocessingShape" mc:Ignorable="w14 w15 w16se w16cid w16 w16cex wp14">
+<w:ftr xmlns:wpc="http://schemas.microsoft.com/office/word/2010/wordprocessingCanvas" xmlns:cx="http://schemas.microsoft.com/office/drawing/2014/chartex" xmlns:mc="http://schemas.openxmlformats.org/markup-compatibility/2006" xmlns:o="urn:schemas-microsoft-com:office:office" xmlns:r="http://schemas.openxmlformats.org/officeDocument/2006/relationships" xmlns:m="http://schemas.openxmlformats.org/officeDocument/2006/math" xmlns:v="urn:schemas-microsoft-com:vml" xmlns:wp14="http://schemas.microsoft.com/office/word/2010/wordprocessingDrawing" xmlns:wp="http://schemas.openxmlformats.org/drawingml/2006/wordprocessingDrawing" xmlns:w10="urn:schemas-microsoft-com:office:word" xmlns:w="http://schemas.openxmlformats.org/wordprocessingml/2006/main" xmlns:w14="http://schemas.microsoft.com/office/word/2010/wordml" xmlns:w15="http://schemas.microsoft.com/office/word/2012/wordml" xmlns:w16se="http://schemas.microsoft.com/office/word/2015/wordml/symex" xmlns:wpg="http://schemas.microsoft.com/office/word/2010/wordprocessingGroup" xmlns:wpi="http://schemas.microsoft.com/office/word/2010/wordprocessingInk" xmlns:wne="http://schemas.microsoft.com/office/word/2006/wordml" xmlns:wps="http://schemas.microsoft.com/office/word/2010/wordprocessingShape" mc:Ignorable="w14 w15 w16se wp14">
   <w:tbl>
     <w:tblPr>
       <w:tblW w:w="0" w:type="auto"/>
@@ -4986,7 +5191,7 @@
 </file>
 
 <file path=word/footer3.xml><?xml version="1.0" encoding="utf-8"?>
-<w:ftr xmlns:wpc="http://schemas.microsoft.com/office/word/2010/wordprocessingCanvas" xmlns:cx="http://schemas.microsoft.com/office/drawing/2014/chartex" xmlns:cx1="http://schemas.microsoft.com/office/drawing/2015/9/8/chartex" xmlns:cx2="http://schemas.microsoft.com/office/drawing/2015/10/21/chartex" xmlns:cx3="http://schemas.microsoft.com/office/drawing/2016/5/9/chartex" xmlns:cx4="http://schemas.microsoft.com/office/drawing/2016/5/10/chartex" xmlns:cx5="http://schemas.microsoft.com/office/drawing/2016/5/11/chartex" xmlns:cx6="http://schemas.microsoft.com/office/drawing/2016/5/12/chartex" xmlns:cx7="http://schemas.microsoft.com/office/drawing/2016/5/13/chartex" xmlns:cx8="http://schemas.microsoft.com/office/drawing/2016/5/14/chartex" xmlns:mc="http://schemas.openxmlformats.org/markup-compatibility/2006" xmlns:aink="http://schemas.microsoft.com/office/drawing/2016/ink" xmlns:am3d="http://schemas.microsoft.com/office/drawing/2017/model3d" xmlns:o="urn:schemas-microsoft-com:office:office" xmlns:r="http://schemas.openxmlformats.org/officeDocument/2006/relationships" xmlns:m="http://schemas.openxmlformats.org/officeDocument/2006/math" xmlns:v="urn:schemas-microsoft-com:vml" xmlns:wp14="http://schemas.microsoft.com/office/word/2010/wordprocessingDrawing" xmlns:wp="http://schemas.openxmlformats.org/drawingml/2006/wordprocessingDrawing" xmlns:w10="urn:schemas-microsoft-com:office:word" xmlns:w="http://schemas.openxmlformats.org/wordprocessingml/2006/main" xmlns:w14="http://schemas.microsoft.com/office/word/2010/wordml" xmlns:w15="http://schemas.microsoft.com/office/word/2012/wordml" xmlns:w16cex="http://schemas.microsoft.com/office/word/2018/wordml/cex" xmlns:w16cid="http://schemas.microsoft.com/office/word/2016/wordml/cid" xmlns:w16="http://schemas.microsoft.com/office/word/2018/wordml" xmlns:w16se="http://schemas.microsoft.com/office/word/2015/wordml/symex" xmlns:wpg="http://schemas.microsoft.com/office/word/2010/wordprocessingGroup" xmlns:wpi="http://schemas.microsoft.com/office/word/2010/wordprocessingInk" xmlns:wne="http://schemas.microsoft.com/office/word/2006/wordml" xmlns:wps="http://schemas.microsoft.com/office/word/2010/wordprocessingShape" mc:Ignorable="w14 w15 w16se w16cid w16 w16cex wp14">
+<w:ftr xmlns:wpc="http://schemas.microsoft.com/office/word/2010/wordprocessingCanvas" xmlns:cx="http://schemas.microsoft.com/office/drawing/2014/chartex" xmlns:mc="http://schemas.openxmlformats.org/markup-compatibility/2006" xmlns:o="urn:schemas-microsoft-com:office:office" xmlns:r="http://schemas.openxmlformats.org/officeDocument/2006/relationships" xmlns:m="http://schemas.openxmlformats.org/officeDocument/2006/math" xmlns:v="urn:schemas-microsoft-com:vml" xmlns:wp14="http://schemas.microsoft.com/office/word/2010/wordprocessingDrawing" xmlns:wp="http://schemas.openxmlformats.org/drawingml/2006/wordprocessingDrawing" xmlns:w10="urn:schemas-microsoft-com:office:word" xmlns:w="http://schemas.openxmlformats.org/wordprocessingml/2006/main" xmlns:w14="http://schemas.microsoft.com/office/word/2010/wordml" xmlns:w15="http://schemas.microsoft.com/office/word/2012/wordml" xmlns:w16se="http://schemas.microsoft.com/office/word/2015/wordml/symex" xmlns:wpg="http://schemas.microsoft.com/office/word/2010/wordprocessingGroup" xmlns:wpi="http://schemas.microsoft.com/office/word/2010/wordprocessingInk" xmlns:wne="http://schemas.microsoft.com/office/word/2006/wordml" xmlns:wps="http://schemas.microsoft.com/office/word/2010/wordprocessingShape" mc:Ignorable="w14 w15 w16se wp14">
   <w:p>
     <w:pPr>
       <w:pStyle w:val="Piedepgina"/>
@@ -4996,7 +5201,7 @@
 </file>
 
 <file path=word/footnotes.xml><?xml version="1.0" encoding="utf-8"?>
-<w:footnotes xmlns:wpc="http://schemas.microsoft.com/office/word/2010/wordprocessingCanvas" xmlns:cx="http://schemas.microsoft.com/office/drawing/2014/chartex" xmlns:cx1="http://schemas.microsoft.com/office/drawing/2015/9/8/chartex" xmlns:cx2="http://schemas.microsoft.com/office/drawing/2015/10/21/chartex" xmlns:cx3="http://schemas.microsoft.com/office/drawing/2016/5/9/chartex" xmlns:cx4="http://schemas.microsoft.com/office/drawing/2016/5/10/chartex" xmlns:cx5="http://schemas.microsoft.com/office/drawing/2016/5/11/chartex" xmlns:cx6="http://schemas.microsoft.com/office/drawing/2016/5/12/chartex" xmlns:cx7="http://schemas.microsoft.com/office/drawing/2016/5/13/chartex" xmlns:cx8="http://schemas.microsoft.com/office/drawing/2016/5/14/chartex" xmlns:mc="http://schemas.openxmlformats.org/markup-compatibility/2006" xmlns:aink="http://schemas.microsoft.com/office/drawing/2016/ink" xmlns:am3d="http://schemas.microsoft.com/office/drawing/2017/model3d" xmlns:o="urn:schemas-microsoft-com:office:office" xmlns:r="http://schemas.openxmlformats.org/officeDocument/2006/relationships" xmlns:m="http://schemas.openxmlformats.org/officeDocument/2006/math" xmlns:v="urn:schemas-microsoft-com:vml" xmlns:wp14="http://schemas.microsoft.com/office/word/2010/wordprocessingDrawing" xmlns:wp="http://schemas.openxmlformats.org/drawingml/2006/wordprocessingDrawing" xmlns:w10="urn:schemas-microsoft-com:office:word" xmlns:w="http://schemas.openxmlformats.org/wordprocessingml/2006/main" xmlns:w14="http://schemas.microsoft.com/office/word/2010/wordml" xmlns:w15="http://schemas.microsoft.com/office/word/2012/wordml" xmlns:w16cex="http://schemas.microsoft.com/office/word/2018/wordml/cex" xmlns:w16cid="http://schemas.microsoft.com/office/word/2016/wordml/cid" xmlns:w16="http://schemas.microsoft.com/office/word/2018/wordml" xmlns:w16se="http://schemas.microsoft.com/office/word/2015/wordml/symex" xmlns:wpg="http://schemas.microsoft.com/office/word/2010/wordprocessingGroup" xmlns:wpi="http://schemas.microsoft.com/office/word/2010/wordprocessingInk" xmlns:wne="http://schemas.microsoft.com/office/word/2006/wordml" xmlns:wps="http://schemas.microsoft.com/office/word/2010/wordprocessingShape" mc:Ignorable="w14 w15 w16se w16cid w16 w16cex wp14">
+<w:footnotes xmlns:wpc="http://schemas.microsoft.com/office/word/2010/wordprocessingCanvas" xmlns:cx="http://schemas.microsoft.com/office/drawing/2014/chartex" xmlns:mc="http://schemas.openxmlformats.org/markup-compatibility/2006" xmlns:o="urn:schemas-microsoft-com:office:office" xmlns:r="http://schemas.openxmlformats.org/officeDocument/2006/relationships" xmlns:m="http://schemas.openxmlformats.org/officeDocument/2006/math" xmlns:v="urn:schemas-microsoft-com:vml" xmlns:wp14="http://schemas.microsoft.com/office/word/2010/wordprocessingDrawing" xmlns:wp="http://schemas.openxmlformats.org/drawingml/2006/wordprocessingDrawing" xmlns:w10="urn:schemas-microsoft-com:office:word" xmlns:w="http://schemas.openxmlformats.org/wordprocessingml/2006/main" xmlns:w14="http://schemas.microsoft.com/office/word/2010/wordml" xmlns:w15="http://schemas.microsoft.com/office/word/2012/wordml" xmlns:w16se="http://schemas.microsoft.com/office/word/2015/wordml/symex" xmlns:wpg="http://schemas.microsoft.com/office/word/2010/wordprocessingGroup" xmlns:wpi="http://schemas.microsoft.com/office/word/2010/wordprocessingInk" xmlns:wne="http://schemas.microsoft.com/office/word/2006/wordml" xmlns:wps="http://schemas.microsoft.com/office/word/2010/wordprocessingShape" mc:Ignorable="w14 w15 w16se wp14">
   <w:footnote w:type="separator" w:id="-1">
     <w:p>
       <w:r>
@@ -5015,7 +5220,7 @@
 </file>
 
 <file path=word/header1.xml><?xml version="1.0" encoding="utf-8"?>
-<w:hdr xmlns:wpc="http://schemas.microsoft.com/office/word/2010/wordprocessingCanvas" xmlns:cx="http://schemas.microsoft.com/office/drawing/2014/chartex" xmlns:cx1="http://schemas.microsoft.com/office/drawing/2015/9/8/chartex" xmlns:cx2="http://schemas.microsoft.com/office/drawing/2015/10/21/chartex" xmlns:cx3="http://schemas.microsoft.com/office/drawing/2016/5/9/chartex" xmlns:cx4="http://schemas.microsoft.com/office/drawing/2016/5/10/chartex" xmlns:cx5="http://schemas.microsoft.com/office/drawing/2016/5/11/chartex" xmlns:cx6="http://schemas.microsoft.com/office/drawing/2016/5/12/chartex" xmlns:cx7="http://schemas.microsoft.com/office/drawing/2016/5/13/chartex" xmlns:cx8="http://schemas.microsoft.com/office/drawing/2016/5/14/chartex" xmlns:mc="http://schemas.openxmlformats.org/markup-compatibility/2006" xmlns:aink="http://schemas.microsoft.com/office/drawing/2016/ink" xmlns:am3d="http://schemas.microsoft.com/office/drawing/2017/model3d" xmlns:o="urn:schemas-microsoft-com:office:office" xmlns:r="http://schemas.openxmlformats.org/officeDocument/2006/relationships" xmlns:m="http://schemas.openxmlformats.org/officeDocument/2006/math" xmlns:v="urn:schemas-microsoft-com:vml" xmlns:wp14="http://schemas.microsoft.com/office/word/2010/wordprocessingDrawing" xmlns:wp="http://schemas.openxmlformats.org/drawingml/2006/wordprocessingDrawing" xmlns:w10="urn:schemas-microsoft-com:office:word" xmlns:w="http://schemas.openxmlformats.org/wordprocessingml/2006/main" xmlns:w14="http://schemas.microsoft.com/office/word/2010/wordml" xmlns:w15="http://schemas.microsoft.com/office/word/2012/wordml" xmlns:w16cex="http://schemas.microsoft.com/office/word/2018/wordml/cex" xmlns:w16cid="http://schemas.microsoft.com/office/word/2016/wordml/cid" xmlns:w16="http://schemas.microsoft.com/office/word/2018/wordml" xmlns:w16se="http://schemas.microsoft.com/office/word/2015/wordml/symex" xmlns:wpg="http://schemas.microsoft.com/office/word/2010/wordprocessingGroup" xmlns:wpi="http://schemas.microsoft.com/office/word/2010/wordprocessingInk" xmlns:wne="http://schemas.microsoft.com/office/word/2006/wordml" xmlns:wps="http://schemas.microsoft.com/office/word/2010/wordprocessingShape" mc:Ignorable="w14 w15 w16se w16cid w16 w16cex wp14">
+<w:hdr xmlns:wpc="http://schemas.microsoft.com/office/word/2010/wordprocessingCanvas" xmlns:cx="http://schemas.microsoft.com/office/drawing/2014/chartex" xmlns:mc="http://schemas.openxmlformats.org/markup-compatibility/2006" xmlns:o="urn:schemas-microsoft-com:office:office" xmlns:r="http://schemas.openxmlformats.org/officeDocument/2006/relationships" xmlns:m="http://schemas.openxmlformats.org/officeDocument/2006/math" xmlns:v="urn:schemas-microsoft-com:vml" xmlns:wp14="http://schemas.microsoft.com/office/word/2010/wordprocessingDrawing" xmlns:wp="http://schemas.openxmlformats.org/drawingml/2006/wordprocessingDrawing" xmlns:w10="urn:schemas-microsoft-com:office:word" xmlns:w="http://schemas.openxmlformats.org/wordprocessingml/2006/main" xmlns:w14="http://schemas.microsoft.com/office/word/2010/wordml" xmlns:w15="http://schemas.microsoft.com/office/word/2012/wordml" xmlns:w16se="http://schemas.microsoft.com/office/word/2015/wordml/symex" xmlns:wpg="http://schemas.microsoft.com/office/word/2010/wordprocessingGroup" xmlns:wpi="http://schemas.microsoft.com/office/word/2010/wordprocessingInk" xmlns:wne="http://schemas.microsoft.com/office/word/2006/wordml" xmlns:wps="http://schemas.microsoft.com/office/word/2010/wordprocessingShape" mc:Ignorable="w14 w15 w16se wp14">
   <w:p>
     <w:pPr>
       <w:pStyle w:val="Encabezado"/>
@@ -5025,7 +5230,7 @@
 </file>
 
 <file path=word/header2.xml><?xml version="1.0" encoding="utf-8"?>
-<w:hdr xmlns:wpc="http://schemas.microsoft.com/office/word/2010/wordprocessingCanvas" xmlns:cx="http://schemas.microsoft.com/office/drawing/2014/chartex" xmlns:cx1="http://schemas.microsoft.com/office/drawing/2015/9/8/chartex" xmlns:cx2="http://schemas.microsoft.com/office/drawing/2015/10/21/chartex" xmlns:cx3="http://schemas.microsoft.com/office/drawing/2016/5/9/chartex" xmlns:cx4="http://schemas.microsoft.com/office/drawing/2016/5/10/chartex" xmlns:cx5="http://schemas.microsoft.com/office/drawing/2016/5/11/chartex" xmlns:cx6="http://schemas.microsoft.com/office/drawing/2016/5/12/chartex" xmlns:cx7="http://schemas.microsoft.com/office/drawing/2016/5/13/chartex" xmlns:cx8="http://schemas.microsoft.com/office/drawing/2016/5/14/chartex" xmlns:mc="http://schemas.openxmlformats.org/markup-compatibility/2006" xmlns:aink="http://schemas.microsoft.com/office/drawing/2016/ink" xmlns:am3d="http://schemas.microsoft.com/office/drawing/2017/model3d" xmlns:o="urn:schemas-microsoft-com:office:office" xmlns:r="http://schemas.openxmlformats.org/officeDocument/2006/relationships" xmlns:m="http://schemas.openxmlformats.org/officeDocument/2006/math" xmlns:v="urn:schemas-microsoft-com:vml" xmlns:wp14="http://schemas.microsoft.com/office/word/2010/wordprocessingDrawing" xmlns:wp="http://schemas.openxmlformats.org/drawingml/2006/wordprocessingDrawing" xmlns:w10="urn:schemas-microsoft-com:office:word" xmlns:w="http://schemas.openxmlformats.org/wordprocessingml/2006/main" xmlns:w14="http://schemas.microsoft.com/office/word/2010/wordml" xmlns:w15="http://schemas.microsoft.com/office/word/2012/wordml" xmlns:w16cex="http://schemas.microsoft.com/office/word/2018/wordml/cex" xmlns:w16cid="http://schemas.microsoft.com/office/word/2016/wordml/cid" xmlns:w16="http://schemas.microsoft.com/office/word/2018/wordml" xmlns:w16se="http://schemas.microsoft.com/office/word/2015/wordml/symex" xmlns:wpg="http://schemas.microsoft.com/office/word/2010/wordprocessingGroup" xmlns:wpi="http://schemas.microsoft.com/office/word/2010/wordprocessingInk" xmlns:wne="http://schemas.microsoft.com/office/word/2006/wordml" xmlns:wps="http://schemas.microsoft.com/office/word/2010/wordprocessingShape" mc:Ignorable="w14 w15 w16se w16cid w16 w16cex wp14">
+<w:hdr xmlns:wpc="http://schemas.microsoft.com/office/word/2010/wordprocessingCanvas" xmlns:cx="http://schemas.microsoft.com/office/drawing/2014/chartex" xmlns:mc="http://schemas.openxmlformats.org/markup-compatibility/2006" xmlns:o="urn:schemas-microsoft-com:office:office" xmlns:r="http://schemas.openxmlformats.org/officeDocument/2006/relationships" xmlns:m="http://schemas.openxmlformats.org/officeDocument/2006/math" xmlns:v="urn:schemas-microsoft-com:vml" xmlns:wp14="http://schemas.microsoft.com/office/word/2010/wordprocessingDrawing" xmlns:wp="http://schemas.openxmlformats.org/drawingml/2006/wordprocessingDrawing" xmlns:w10="urn:schemas-microsoft-com:office:word" xmlns:w="http://schemas.openxmlformats.org/wordprocessingml/2006/main" xmlns:w14="http://schemas.microsoft.com/office/word/2010/wordml" xmlns:w15="http://schemas.microsoft.com/office/word/2012/wordml" xmlns:w16se="http://schemas.microsoft.com/office/word/2015/wordml/symex" xmlns:wpg="http://schemas.microsoft.com/office/word/2010/wordprocessingGroup" xmlns:wpi="http://schemas.microsoft.com/office/word/2010/wordprocessingInk" xmlns:wne="http://schemas.microsoft.com/office/word/2006/wordml" xmlns:wps="http://schemas.microsoft.com/office/word/2010/wordprocessingShape" mc:Ignorable="w14 w15 w16se wp14">
   <w:p>
     <w:pPr>
       <w:pStyle w:val="Encabezado"/>
@@ -5368,7 +5573,7 @@
               <w:sz w:val="16"/>
               <w:szCs w:val="16"/>
             </w:rPr>
-            <w:t>4</w:t>
+            <w:t>3</w:t>
           </w:r>
           <w:r>
             <w:rPr>
@@ -5458,7 +5663,7 @@
 </file>
 
 <file path=word/header3.xml><?xml version="1.0" encoding="utf-8"?>
-<w:hdr xmlns:wpc="http://schemas.microsoft.com/office/word/2010/wordprocessingCanvas" xmlns:cx="http://schemas.microsoft.com/office/drawing/2014/chartex" xmlns:cx1="http://schemas.microsoft.com/office/drawing/2015/9/8/chartex" xmlns:cx2="http://schemas.microsoft.com/office/drawing/2015/10/21/chartex" xmlns:cx3="http://schemas.microsoft.com/office/drawing/2016/5/9/chartex" xmlns:cx4="http://schemas.microsoft.com/office/drawing/2016/5/10/chartex" xmlns:cx5="http://schemas.microsoft.com/office/drawing/2016/5/11/chartex" xmlns:cx6="http://schemas.microsoft.com/office/drawing/2016/5/12/chartex" xmlns:cx7="http://schemas.microsoft.com/office/drawing/2016/5/13/chartex" xmlns:cx8="http://schemas.microsoft.com/office/drawing/2016/5/14/chartex" xmlns:mc="http://schemas.openxmlformats.org/markup-compatibility/2006" xmlns:aink="http://schemas.microsoft.com/office/drawing/2016/ink" xmlns:am3d="http://schemas.microsoft.com/office/drawing/2017/model3d" xmlns:o="urn:schemas-microsoft-com:office:office" xmlns:r="http://schemas.openxmlformats.org/officeDocument/2006/relationships" xmlns:m="http://schemas.openxmlformats.org/officeDocument/2006/math" xmlns:v="urn:schemas-microsoft-com:vml" xmlns:wp14="http://schemas.microsoft.com/office/word/2010/wordprocessingDrawing" xmlns:wp="http://schemas.openxmlformats.org/drawingml/2006/wordprocessingDrawing" xmlns:w10="urn:schemas-microsoft-com:office:word" xmlns:w="http://schemas.openxmlformats.org/wordprocessingml/2006/main" xmlns:w14="http://schemas.microsoft.com/office/word/2010/wordml" xmlns:w15="http://schemas.microsoft.com/office/word/2012/wordml" xmlns:w16cex="http://schemas.microsoft.com/office/word/2018/wordml/cex" xmlns:w16cid="http://schemas.microsoft.com/office/word/2016/wordml/cid" xmlns:w16="http://schemas.microsoft.com/office/word/2018/wordml" xmlns:w16se="http://schemas.microsoft.com/office/word/2015/wordml/symex" xmlns:wpg="http://schemas.microsoft.com/office/word/2010/wordprocessingGroup" xmlns:wpi="http://schemas.microsoft.com/office/word/2010/wordprocessingInk" xmlns:wne="http://schemas.microsoft.com/office/word/2006/wordml" xmlns:wps="http://schemas.microsoft.com/office/word/2010/wordprocessingShape" mc:Ignorable="w14 w15 w16se w16cid w16 w16cex wp14">
+<w:hdr xmlns:wpc="http://schemas.microsoft.com/office/word/2010/wordprocessingCanvas" xmlns:cx="http://schemas.microsoft.com/office/drawing/2014/chartex" xmlns:mc="http://schemas.openxmlformats.org/markup-compatibility/2006" xmlns:o="urn:schemas-microsoft-com:office:office" xmlns:r="http://schemas.openxmlformats.org/officeDocument/2006/relationships" xmlns:m="http://schemas.openxmlformats.org/officeDocument/2006/math" xmlns:v="urn:schemas-microsoft-com:vml" xmlns:wp14="http://schemas.microsoft.com/office/word/2010/wordprocessingDrawing" xmlns:wp="http://schemas.openxmlformats.org/drawingml/2006/wordprocessingDrawing" xmlns:w10="urn:schemas-microsoft-com:office:word" xmlns:w="http://schemas.openxmlformats.org/wordprocessingml/2006/main" xmlns:w14="http://schemas.microsoft.com/office/word/2010/wordml" xmlns:w15="http://schemas.microsoft.com/office/word/2012/wordml" xmlns:w16se="http://schemas.microsoft.com/office/word/2015/wordml/symex" xmlns:wpg="http://schemas.microsoft.com/office/word/2010/wordprocessingGroup" xmlns:wpi="http://schemas.microsoft.com/office/word/2010/wordprocessingInk" xmlns:wne="http://schemas.microsoft.com/office/word/2006/wordml" xmlns:wps="http://schemas.microsoft.com/office/word/2010/wordprocessingShape" mc:Ignorable="w14 w15 w16se wp14">
   <w:p>
     <w:pPr>
       <w:pStyle w:val="Encabezado"/>
@@ -5973,7 +6178,7 @@
 </file>
 
 <file path=word/numbering.xml><?xml version="1.0" encoding="utf-8"?>
-<w:numbering xmlns:wpc="http://schemas.microsoft.com/office/word/2010/wordprocessingCanvas" xmlns:cx="http://schemas.microsoft.com/office/drawing/2014/chartex" xmlns:cx1="http://schemas.microsoft.com/office/drawing/2015/9/8/chartex" xmlns:cx2="http://schemas.microsoft.com/office/drawing/2015/10/21/chartex" xmlns:cx3="http://schemas.microsoft.com/office/drawing/2016/5/9/chartex" xmlns:cx4="http://schemas.microsoft.com/office/drawing/2016/5/10/chartex" xmlns:cx5="http://schemas.microsoft.com/office/drawing/2016/5/11/chartex" xmlns:cx6="http://schemas.microsoft.com/office/drawing/2016/5/12/chartex" xmlns:cx7="http://schemas.microsoft.com/office/drawing/2016/5/13/chartex" xmlns:cx8="http://schemas.microsoft.com/office/drawing/2016/5/14/chartex" xmlns:mc="http://schemas.openxmlformats.org/markup-compatibility/2006" xmlns:aink="http://schemas.microsoft.com/office/drawing/2016/ink" xmlns:am3d="http://schemas.microsoft.com/office/drawing/2017/model3d" xmlns:o="urn:schemas-microsoft-com:office:office" xmlns:r="http://schemas.openxmlformats.org/officeDocument/2006/relationships" xmlns:m="http://schemas.openxmlformats.org/officeDocument/2006/math" xmlns:v="urn:schemas-microsoft-com:vml" xmlns:wp14="http://schemas.microsoft.com/office/word/2010/wordprocessingDrawing" xmlns:wp="http://schemas.openxmlformats.org/drawingml/2006/wordprocessingDrawing" xmlns:w10="urn:schemas-microsoft-com:office:word" xmlns:w="http://schemas.openxmlformats.org/wordprocessingml/2006/main" xmlns:w14="http://schemas.microsoft.com/office/word/2010/wordml" xmlns:w15="http://schemas.microsoft.com/office/word/2012/wordml" xmlns:w16cex="http://schemas.microsoft.com/office/word/2018/wordml/cex" xmlns:w16cid="http://schemas.microsoft.com/office/word/2016/wordml/cid" xmlns:w16="http://schemas.microsoft.com/office/word/2018/wordml" xmlns:w16se="http://schemas.microsoft.com/office/word/2015/wordml/symex" xmlns:wpg="http://schemas.microsoft.com/office/word/2010/wordprocessingGroup" xmlns:wpi="http://schemas.microsoft.com/office/word/2010/wordprocessingInk" xmlns:wne="http://schemas.microsoft.com/office/word/2006/wordml" xmlns:wps="http://schemas.microsoft.com/office/word/2010/wordprocessingShape" mc:Ignorable="w14 w15 w16se w16cid w16 w16cex wp14">
+<w:numbering xmlns:wpc="http://schemas.microsoft.com/office/word/2010/wordprocessingCanvas" xmlns:cx="http://schemas.microsoft.com/office/drawing/2014/chartex" xmlns:mc="http://schemas.openxmlformats.org/markup-compatibility/2006" xmlns:o="urn:schemas-microsoft-com:office:office" xmlns:r="http://schemas.openxmlformats.org/officeDocument/2006/relationships" xmlns:m="http://schemas.openxmlformats.org/officeDocument/2006/math" xmlns:v="urn:schemas-microsoft-com:vml" xmlns:wp14="http://schemas.microsoft.com/office/word/2010/wordprocessingDrawing" xmlns:wp="http://schemas.openxmlformats.org/drawingml/2006/wordprocessingDrawing" xmlns:w10="urn:schemas-microsoft-com:office:word" xmlns:w="http://schemas.openxmlformats.org/wordprocessingml/2006/main" xmlns:w14="http://schemas.microsoft.com/office/word/2010/wordml" xmlns:w15="http://schemas.microsoft.com/office/word/2012/wordml" xmlns:w16se="http://schemas.microsoft.com/office/word/2015/wordml/symex" xmlns:wpg="http://schemas.microsoft.com/office/word/2010/wordprocessingGroup" xmlns:wpi="http://schemas.microsoft.com/office/word/2010/wordprocessingInk" xmlns:wne="http://schemas.microsoft.com/office/word/2006/wordml" xmlns:wps="http://schemas.microsoft.com/office/word/2010/wordprocessingShape" mc:Ignorable="w14 w15 w16se wp14">
   <w:abstractNum w:abstractNumId="0" w15:restartNumberingAfterBreak="0">
     <w:nsid w:val="02F81A67"/>
     <w:multiLevelType w:val="multilevel"/>
@@ -10392,24 +10597,18 @@
 </file>
 
 <file path=word/people.xml><?xml version="1.0" encoding="utf-8"?>
-<w15:people xmlns:wpc="http://schemas.microsoft.com/office/word/2010/wordprocessingCanvas" xmlns:cx="http://schemas.microsoft.com/office/drawing/2014/chartex" xmlns:cx1="http://schemas.microsoft.com/office/drawing/2015/9/8/chartex" xmlns:cx2="http://schemas.microsoft.com/office/drawing/2015/10/21/chartex" xmlns:cx3="http://schemas.microsoft.com/office/drawing/2016/5/9/chartex" xmlns:cx4="http://schemas.microsoft.com/office/drawing/2016/5/10/chartex" xmlns:cx5="http://schemas.microsoft.com/office/drawing/2016/5/11/chartex" xmlns:cx6="http://schemas.microsoft.com/office/drawing/2016/5/12/chartex" xmlns:cx7="http://schemas.microsoft.com/office/drawing/2016/5/13/chartex" xmlns:cx8="http://schemas.microsoft.com/office/drawing/2016/5/14/chartex" xmlns:mc="http://schemas.openxmlformats.org/markup-compatibility/2006" xmlns:aink="http://schemas.microsoft.com/office/drawing/2016/ink" xmlns:am3d="http://schemas.microsoft.com/office/drawing/2017/model3d" xmlns:o="urn:schemas-microsoft-com:office:office" xmlns:r="http://schemas.openxmlformats.org/officeDocument/2006/relationships" xmlns:m="http://schemas.openxmlformats.org/officeDocument/2006/math" xmlns:v="urn:schemas-microsoft-com:vml" xmlns:wp14="http://schemas.microsoft.com/office/word/2010/wordprocessingDrawing" xmlns:wp="http://schemas.openxmlformats.org/drawingml/2006/wordprocessingDrawing" xmlns:w10="urn:schemas-microsoft-com:office:word" xmlns:w="http://schemas.openxmlformats.org/wordprocessingml/2006/main" xmlns:w14="http://schemas.microsoft.com/office/word/2010/wordml" xmlns:w15="http://schemas.microsoft.com/office/word/2012/wordml" xmlns:w16cex="http://schemas.microsoft.com/office/word/2018/wordml/cex" xmlns:w16cid="http://schemas.microsoft.com/office/word/2016/wordml/cid" xmlns:w16="http://schemas.microsoft.com/office/word/2018/wordml" xmlns:w16se="http://schemas.microsoft.com/office/word/2015/wordml/symex" xmlns:wpg="http://schemas.microsoft.com/office/word/2010/wordprocessingGroup" xmlns:wpi="http://schemas.microsoft.com/office/word/2010/wordprocessingInk" xmlns:wne="http://schemas.microsoft.com/office/word/2006/wordml" xmlns:wps="http://schemas.microsoft.com/office/word/2010/wordprocessingShape" mc:Ignorable="w14 w15 w16se w16cid w16 w16cex wp14">
+<w15:people xmlns:wpc="http://schemas.microsoft.com/office/word/2010/wordprocessingCanvas" xmlns:cx="http://schemas.microsoft.com/office/drawing/2014/chartex" xmlns:mc="http://schemas.openxmlformats.org/markup-compatibility/2006" xmlns:o="urn:schemas-microsoft-com:office:office" xmlns:r="http://schemas.openxmlformats.org/officeDocument/2006/relationships" xmlns:m="http://schemas.openxmlformats.org/officeDocument/2006/math" xmlns:v="urn:schemas-microsoft-com:vml" xmlns:wp14="http://schemas.microsoft.com/office/word/2010/wordprocessingDrawing" xmlns:wp="http://schemas.openxmlformats.org/drawingml/2006/wordprocessingDrawing" xmlns:w10="urn:schemas-microsoft-com:office:word" xmlns:w="http://schemas.openxmlformats.org/wordprocessingml/2006/main" xmlns:w14="http://schemas.microsoft.com/office/word/2010/wordml" xmlns:w15="http://schemas.microsoft.com/office/word/2012/wordml" xmlns:w16se="http://schemas.microsoft.com/office/word/2015/wordml/symex" xmlns:wpg="http://schemas.microsoft.com/office/word/2010/wordprocessingGroup" xmlns:wpi="http://schemas.microsoft.com/office/word/2010/wordprocessingInk" xmlns:wne="http://schemas.microsoft.com/office/word/2006/wordml" xmlns:wps="http://schemas.microsoft.com/office/word/2010/wordprocessingShape" mc:Ignorable="w14 w15 w16se wp14">
   <w15:person w15:author="Elio Raymundo">
     <w15:presenceInfo w15:providerId="Windows Live" w15:userId="e98631c1432f1d85"/>
   </w15:person>
   <w15:person w15:author="Ramirez Colindres, Edy Rigoberto">
     <w15:presenceInfo w15:providerId="AD" w15:userId="S::erramirc@sat.gob.gt::a12d488b-0c35-4517-a27c-3167ecd7529c"/>
   </w15:person>
-  <w15:person w15:author="Ramirez Colindres, Edy Rigoberto [2]">
-    <w15:presenceInfo w15:providerId="AD" w15:userId="S::erramirc@sat.gob.gt::a12d488b-0c35-4517-a27c-3167ecd7529c"/>
-  </w15:person>
-  <w15:person w15:author="Ramirez Colindres, Edy Rigoberto [3]">
-    <w15:presenceInfo w15:providerId="AD" w15:userId="S::erramirc@sat.gob.gt::a12d488b-0c35-4517-a27c-3167ecd7529c"/>
-  </w15:person>
 </w15:people>
 </file>
 
 <file path=word/styles.xml><?xml version="1.0" encoding="utf-8"?>
-<w:styles xmlns:mc="http://schemas.openxmlformats.org/markup-compatibility/2006" xmlns:r="http://schemas.openxmlformats.org/officeDocument/2006/relationships" xmlns:w="http://schemas.openxmlformats.org/wordprocessingml/2006/main" xmlns:w14="http://schemas.microsoft.com/office/word/2010/wordml" xmlns:w15="http://schemas.microsoft.com/office/word/2012/wordml" xmlns:w16cex="http://schemas.microsoft.com/office/word/2018/wordml/cex" xmlns:w16cid="http://schemas.microsoft.com/office/word/2016/wordml/cid" xmlns:w16="http://schemas.microsoft.com/office/word/2018/wordml" xmlns:w16se="http://schemas.microsoft.com/office/word/2015/wordml/symex" mc:Ignorable="w14 w15 w16se w16cid w16 w16cex">
+<w:styles xmlns:mc="http://schemas.openxmlformats.org/markup-compatibility/2006" xmlns:r="http://schemas.openxmlformats.org/officeDocument/2006/relationships" xmlns:w="http://schemas.openxmlformats.org/wordprocessingml/2006/main" xmlns:w14="http://schemas.microsoft.com/office/word/2010/wordml" xmlns:w15="http://schemas.microsoft.com/office/word/2012/wordml" xmlns:w16se="http://schemas.microsoft.com/office/word/2015/wordml/symex" mc:Ignorable="w14 w15 w16se">
   <w:docDefaults>
     <w:rPrDefault>
       <w:rPr>
@@ -10419,7 +10618,7 @@
     </w:rPrDefault>
     <w:pPrDefault/>
   </w:docDefaults>
-  <w:latentStyles w:defLockedState="0" w:defUIPriority="0" w:defSemiHidden="0" w:defUnhideWhenUsed="0" w:defQFormat="0" w:count="376">
+  <w:latentStyles w:defLockedState="0" w:defUIPriority="0" w:defSemiHidden="0" w:defUnhideWhenUsed="0" w:defQFormat="0" w:count="371">
     <w:lsdException w:name="Normal" w:qFormat="1"/>
     <w:lsdException w:name="heading 1" w:qFormat="1"/>
     <w:lsdException w:name="heading 2" w:qFormat="1"/>
@@ -10519,6 +10718,7 @@
     <w:lsdException w:name="HTML Sample" w:semiHidden="1" w:unhideWhenUsed="1"/>
     <w:lsdException w:name="HTML Typewriter" w:semiHidden="1" w:unhideWhenUsed="1"/>
     <w:lsdException w:name="HTML Variable" w:semiHidden="1" w:unhideWhenUsed="1"/>
+    <w:lsdException w:name="Normal Table" w:semiHidden="1" w:unhideWhenUsed="1"/>
     <w:lsdException w:name="annotation subject" w:semiHidden="1" w:unhideWhenUsed="1"/>
     <w:lsdException w:name="No List" w:semiHidden="1" w:unhideWhenUsed="1"/>
     <w:lsdException w:name="Outline List 1" w:semiHidden="1" w:unhideWhenUsed="1"/>
@@ -10561,8 +10761,11 @@
     <w:lsdException w:name="Table Contemporary" w:semiHidden="1" w:unhideWhenUsed="1"/>
     <w:lsdException w:name="Table Elegant" w:semiHidden="1" w:unhideWhenUsed="1"/>
     <w:lsdException w:name="Table Professional" w:semiHidden="1" w:unhideWhenUsed="1"/>
+    <w:lsdException w:name="Table Subtle 1" w:semiHidden="1" w:unhideWhenUsed="1"/>
     <w:lsdException w:name="Table Subtle 2" w:semiHidden="1" w:unhideWhenUsed="1"/>
     <w:lsdException w:name="Table Web 1" w:semiHidden="1" w:unhideWhenUsed="1"/>
+    <w:lsdException w:name="Table Web 2" w:semiHidden="1" w:unhideWhenUsed="1"/>
+    <w:lsdException w:name="Table Web 3" w:semiHidden="1" w:unhideWhenUsed="1"/>
     <w:lsdException w:name="Balloon Text" w:semiHidden="1" w:unhideWhenUsed="1"/>
     <w:lsdException w:name="Table Theme" w:semiHidden="1" w:unhideWhenUsed="1"/>
     <w:lsdException w:name="Placeholder Text" w:semiHidden="1" w:uiPriority="99"/>
@@ -10780,11 +10983,6 @@
     <w:lsdException w:name="List Table 5 Dark Accent 6" w:uiPriority="50"/>
     <w:lsdException w:name="List Table 6 Colorful Accent 6" w:uiPriority="51"/>
     <w:lsdException w:name="List Table 7 Colorful Accent 6" w:uiPriority="52"/>
-    <w:lsdException w:name="Mention" w:semiHidden="1" w:uiPriority="99" w:unhideWhenUsed="1"/>
-    <w:lsdException w:name="Smart Hyperlink" w:semiHidden="1" w:uiPriority="99" w:unhideWhenUsed="1"/>
-    <w:lsdException w:name="Hashtag" w:semiHidden="1" w:uiPriority="99" w:unhideWhenUsed="1"/>
-    <w:lsdException w:name="Unresolved Mention" w:semiHidden="1" w:uiPriority="99" w:unhideWhenUsed="1"/>
-    <w:lsdException w:name="Smart Link" w:semiHidden="1" w:uiPriority="99" w:unhideWhenUsed="1"/>
   </w:latentStyles>
   <w:style w:type="paragraph" w:default="1" w:styleId="Normal">
     <w:name w:val="Normal"/>
@@ -11621,6 +11819,12 @@
 </file>
 
 <file path=customXml/item1.xml><?xml version="1.0" encoding="utf-8"?>
+<p:properties xmlns:p="http://schemas.microsoft.com/office/2006/metadata/properties" xmlns:xsi="http://www.w3.org/2001/XMLSchema-instance">
+  <documentManagement/>
+</p:properties>
+</file>
+
+<file path=customXml/item2.xml><?xml version="1.0" encoding="utf-8"?>
 <?mso-contentType ?>
 <FormTemplates xmlns="http://schemas.microsoft.com/sharepoint/v3/contenttype/forms">
   <Display>DocumentLibraryForm</Display>
@@ -11629,17 +11833,7 @@
 </FormTemplates>
 </file>
 
-<file path=customXml/item2.xml><?xml version="1.0" encoding="utf-8"?>
-<p:properties xmlns:p="http://schemas.microsoft.com/office/2006/metadata/properties" xmlns:xsi="http://www.w3.org/2001/XMLSchema-instance">
-  <documentManagement/>
-</p:properties>
-</file>
-
 <file path=customXml/item3.xml><?xml version="1.0" encoding="utf-8"?>
-<b:Sources xmlns:b="http://schemas.openxmlformats.org/officeDocument/2006/bibliography" xmlns="http://schemas.openxmlformats.org/officeDocument/2006/bibliography" SelectedStyle="\APA.XSL" StyleName="APA"/>
-</file>
-
-<file path=customXml/item4.xml><?xml version="1.0" encoding="utf-8"?>
 <ct:contentTypeSchema xmlns:ct="http://schemas.microsoft.com/office/2006/metadata/contentType" xmlns:ma="http://schemas.microsoft.com/office/2006/metadata/properties/metaAttributes" ct:_="" ma:_="" ma:contentTypeName="Documento" ma:contentTypeID="0x010100C8D1FD97DBD60947BC7BF7BDCD36A42D" ma:contentTypeVersion="0" ma:contentTypeDescription="Crear nuevo documento." ma:contentTypeScope="" ma:versionID="ecd4477740678adcfc8ac0dbb3d5f209">
   <xsd:schema xmlns:xsd="http://www.w3.org/2001/XMLSchema" xmlns:p="http://schemas.microsoft.com/office/2006/metadata/properties" targetNamespace="http://schemas.microsoft.com/office/2006/metadata/properties" ma:root="true" ma:fieldsID="b004d877ca112f136821ba8115f64728">
     <xsd:element name="properties">
@@ -11688,7 +11882,19 @@
 </ct:contentTypeSchema>
 </file>
 
+<file path=customXml/item4.xml><?xml version="1.0" encoding="utf-8"?>
+<b:Sources xmlns:b="http://schemas.openxmlformats.org/officeDocument/2006/bibliography" xmlns="http://schemas.openxmlformats.org/officeDocument/2006/bibliography" SelectedStyle="\APA.XSL" StyleName="APA"/>
+</file>
+
 <file path=customXml/itemProps1.xml><?xml version="1.0" encoding="utf-8"?>
+<ds:datastoreItem xmlns:ds="http://schemas.openxmlformats.org/officeDocument/2006/customXml" ds:itemID="{FC07003D-95D9-4360-9001-BD7F8B8CA4E5}">
+  <ds:schemaRefs>
+    <ds:schemaRef ds:uri="http://schemas.microsoft.com/office/2006/metadata/properties"/>
+  </ds:schemaRefs>
+</ds:datastoreItem>
+</file>
+
+<file path=customXml/itemProps2.xml><?xml version="1.0" encoding="utf-8"?>
 <ds:datastoreItem xmlns:ds="http://schemas.openxmlformats.org/officeDocument/2006/customXml" ds:itemID="{DA7218D5-8AD8-47CF-8791-720D78FD3C12}">
   <ds:schemaRefs>
     <ds:schemaRef ds:uri="http://schemas.microsoft.com/sharepoint/v3/contenttype/forms"/>
@@ -11696,23 +11902,7 @@
 </ds:datastoreItem>
 </file>
 
-<file path=customXml/itemProps2.xml><?xml version="1.0" encoding="utf-8"?>
-<ds:datastoreItem xmlns:ds="http://schemas.openxmlformats.org/officeDocument/2006/customXml" ds:itemID="{FC07003D-95D9-4360-9001-BD7F8B8CA4E5}">
-  <ds:schemaRefs>
-    <ds:schemaRef ds:uri="http://schemas.microsoft.com/office/2006/metadata/properties"/>
-  </ds:schemaRefs>
-</ds:datastoreItem>
-</file>
-
 <file path=customXml/itemProps3.xml><?xml version="1.0" encoding="utf-8"?>
-<ds:datastoreItem xmlns:ds="http://schemas.openxmlformats.org/officeDocument/2006/customXml" ds:itemID="{039A2177-B559-4554-9191-BD7E70DE2373}">
-  <ds:schemaRefs>
-    <ds:schemaRef ds:uri="http://schemas.openxmlformats.org/officeDocument/2006/bibliography"/>
-  </ds:schemaRefs>
-</ds:datastoreItem>
-</file>
-
-<file path=customXml/itemProps4.xml><?xml version="1.0" encoding="utf-8"?>
 <ds:datastoreItem xmlns:ds="http://schemas.openxmlformats.org/officeDocument/2006/customXml" ds:itemID="{100672AA-C055-43AC-B299-76B59C6A53D4}">
   <ds:schemaRefs>
     <ds:schemaRef ds:uri="http://schemas.microsoft.com/office/2006/metadata/contentType"/>
@@ -11725,4 +11915,12 @@
     <ds:schemaRef ds:uri="http://schemas.microsoft.com/office/internal/2005/internalDocumentation"/>
   </ds:schemaRefs>
 </ds:datastoreItem>
+</file>
+
+<file path=customXml/itemProps4.xml><?xml version="1.0" encoding="utf-8"?>
+<ds:datastoreItem xmlns:ds="http://schemas.openxmlformats.org/officeDocument/2006/customXml" ds:itemID="{931842CF-217F-4534-AF8D-A55B1A3ECBA2}">
+  <ds:schemaRefs>
+    <ds:schemaRef ds:uri="http://schemas.openxmlformats.org/officeDocument/2006/bibliography"/>
+  </ds:schemaRefs>
+</ds:datastoreItem>
 </file>
</xml_diff>